<commit_message>
new rest service added
</commit_message>
<xml_diff>
--- a/RestEndPoint.docx
+++ b/RestEndPoint.docx
@@ -65,18 +65,7 @@
           <w:u w:val="none"/>
           <w:shd w:fill="E8F2FE" w:val="clear"/>
         </w:rPr>
-        <w:t xml:space="preserve">1) </w:t>
-      </w:r>
-      <w:r>
-        <w:rPr>
-          <w:rFonts w:ascii="Monospace" w:hAnsi="Monospace"/>
-          <w:b/>
-          <w:bCs/>
-          <w:sz w:val="24"/>
-          <w:u w:val="none"/>
-          <w:shd w:fill="E8F2FE" w:val="clear"/>
-        </w:rPr>
-        <w:t>/</w:t>
+        <w:t>1) /</w:t>
       </w:r>
       <w:r>
         <w:rPr>
@@ -111,42 +100,21 @@
           <w:u w:val="none"/>
           <w:shd w:fill="E8F2FE" w:val="clear"/>
         </w:rPr>
-        <w:t>careerjobs</w:t>
-      </w:r>
-      <w:r>
-        <w:rPr>
-          <w:rFonts w:ascii="Monospace" w:hAnsi="Monospace"/>
-          <w:b/>
-          <w:bCs/>
-          <w:color w:val="3C3C3C"/>
-          <w:sz w:val="24"/>
-          <w:u w:val="none"/>
-          <w:shd w:fill="E8F2FE" w:val="clear"/>
-        </w:rPr>
-        <w:t xml:space="preserve"> </w:t>
-      </w:r>
-      <w:r>
-        <w:rPr>
-          <w:rFonts w:ascii="Monospace" w:hAnsi="Monospace"/>
-          <w:b/>
-          <w:bCs/>
-          <w:color w:val="3C3C3C"/>
-          <w:sz w:val="24"/>
-          <w:u w:val="none"/>
-          <w:shd w:fill="E8F2FE" w:val="clear"/>
-        </w:rPr>
-        <w:t>(POST)</w:t>
-      </w:r>
-    </w:p>
-    <w:p>
-      <w:pPr>
-        <w:pStyle w:val="Normal"/>
-        <w:rPr>
-          <w:b w:val="false"/>
-          <w:b w:val="false"/>
-          <w:bCs w:val="false"/>
+        <w:t>careerjobs (POST)</w:t>
+      </w:r>
+    </w:p>
+    <w:p>
+      <w:pPr>
+        <w:pStyle w:val="Normal"/>
+        <w:rPr>
+          <w:rFonts w:ascii="Monospace" w:hAnsi="Monospace"/>
+          <w:b w:val="false"/>
+          <w:b w:val="false"/>
+          <w:bCs w:val="false"/>
+          <w:color w:val="3C3C3C"/>
           <w:sz w:val="22"/>
           <w:szCs w:val="22"/>
+          <w:highlight w:val="blue"/>
           <w:u w:val="none"/>
         </w:rPr>
       </w:pPr>
@@ -205,30 +173,35 @@
       </w:pPr>
       <w:r>
         <w:rPr>
-          <w:b/>
-          <w:bCs/>
-          <w:u w:val="none"/>
-        </w:rPr>
-      </w:r>
-    </w:p>
-    <w:p>
-      <w:pPr>
-        <w:pStyle w:val="Normal"/>
-        <w:rPr>
-          <w:b/>
-          <w:b/>
-          <w:bCs/>
+          <w:rFonts w:ascii="Monospace" w:hAnsi="Monospace"/>
+          <w:color w:val="3C3C3C"/>
+          <w:sz w:val="24"/>
+          <w:highlight w:val="blue"/>
+        </w:rPr>
+      </w:r>
+    </w:p>
+    <w:p>
+      <w:pPr>
+        <w:pStyle w:val="Normal"/>
+        <w:rPr>
+          <w:rFonts w:ascii="Monospace" w:hAnsi="Monospace"/>
+          <w:b/>
+          <w:b/>
+          <w:bCs/>
+          <w:color w:val="3C3C3C"/>
+          <w:sz w:val="24"/>
+          <w:highlight w:val="blue"/>
+          <w:u w:val="none"/>
+        </w:rPr>
+      </w:pPr>
+      <w:r>
+        <w:rPr>
+          <w:rFonts w:ascii="Monospace" w:hAnsi="Monospace"/>
+          <w:b/>
+          <w:bCs/>
+          <w:color w:val="3C3C3C"/>
+          <w:sz w:val="24"/>
           <w:u w:val="single"/>
-        </w:rPr>
-      </w:pPr>
-      <w:r>
-        <w:rPr>
-          <w:rFonts w:ascii="Monospace" w:hAnsi="Monospace"/>
-          <w:b/>
-          <w:bCs/>
-          <w:color w:val="3C3C3C"/>
-          <w:sz w:val="24"/>
-          <w:u w:val="single"/>
           <w:shd w:fill="E8F2FE" w:val="clear"/>
         </w:rPr>
         <w:t>DATA</w:t>
@@ -246,18 +219,17 @@
       </w:pPr>
       <w:r>
         <w:rPr>
-          <w:b/>
-          <w:bCs/>
-          <w:u w:val="single"/>
-        </w:rPr>
-      </w:r>
-    </w:p>
-    <w:p>
-      <w:pPr>
-        <w:pStyle w:val="Normal"/>
-        <w:rPr>
-          <w:u w:val="none"/>
-        </w:rPr>
+          <w:rFonts w:ascii="Monospace" w:hAnsi="Monospace"/>
+          <w:color w:val="3C3C3C"/>
+          <w:sz w:val="24"/>
+          <w:highlight w:val="blue"/>
+        </w:rPr>
+      </w:r>
+    </w:p>
+    <w:p>
+      <w:pPr>
+        <w:pStyle w:val="Normal"/>
+        <w:rPr/>
       </w:pPr>
       <w:r>
         <w:rPr>
@@ -273,9 +245,7 @@
     <w:p>
       <w:pPr>
         <w:pStyle w:val="Normal"/>
-        <w:rPr>
-          <w:u w:val="none"/>
-        </w:rPr>
+        <w:rPr/>
       </w:pPr>
       <w:r>
         <w:rPr>
@@ -301,9 +271,7 @@
     <w:p>
       <w:pPr>
         <w:pStyle w:val="Normal"/>
-        <w:rPr>
-          <w:u w:val="none"/>
-        </w:rPr>
+        <w:rPr/>
       </w:pPr>
       <w:r>
         <w:rPr>
@@ -329,9 +297,7 @@
     <w:p>
       <w:pPr>
         <w:pStyle w:val="Normal"/>
-        <w:rPr>
-          <w:u w:val="none"/>
-        </w:rPr>
+        <w:rPr/>
       </w:pPr>
       <w:r>
         <w:rPr>
@@ -357,9 +323,7 @@
     <w:p>
       <w:pPr>
         <w:pStyle w:val="Normal"/>
-        <w:rPr>
-          <w:u w:val="none"/>
-        </w:rPr>
+        <w:rPr/>
       </w:pPr>
       <w:r>
         <w:rPr>
@@ -385,9 +349,7 @@
     <w:p>
       <w:pPr>
         <w:pStyle w:val="Normal"/>
-        <w:rPr>
-          <w:u w:val="none"/>
-        </w:rPr>
+        <w:rPr/>
       </w:pPr>
       <w:r>
         <w:rPr>
@@ -413,9 +375,7 @@
     <w:p>
       <w:pPr>
         <w:pStyle w:val="Normal"/>
-        <w:rPr>
-          <w:u w:val="none"/>
-        </w:rPr>
+        <w:rPr/>
       </w:pPr>
       <w:r>
         <w:rPr>
@@ -441,9 +401,7 @@
     <w:p>
       <w:pPr>
         <w:pStyle w:val="Normal"/>
-        <w:rPr>
-          <w:u w:val="none"/>
-        </w:rPr>
+        <w:rPr/>
       </w:pPr>
       <w:r>
         <w:rPr>
@@ -463,15 +421,13 @@
           <w:u w:val="none"/>
           <w:shd w:fill="E8F2FE" w:val="clear"/>
         </w:rPr>
-        <w:t>"jobList": {</w:t>
-      </w:r>
-    </w:p>
-    <w:p>
-      <w:pPr>
-        <w:pStyle w:val="Normal"/>
-        <w:rPr>
-          <w:u w:val="none"/>
-        </w:rPr>
+        <w:t>"jobList": [</w:t>
+      </w:r>
+    </w:p>
+    <w:p>
+      <w:pPr>
+        <w:pStyle w:val="Normal"/>
+        <w:rPr/>
       </w:pPr>
       <w:r>
         <w:rPr>
@@ -491,15 +447,65 @@
           <w:u w:val="none"/>
           <w:shd w:fill="E8F2FE" w:val="clear"/>
         </w:rPr>
-        <w:t>"skills": "JAVA",</w:t>
-      </w:r>
-    </w:p>
-    <w:p>
-      <w:pPr>
-        <w:pStyle w:val="Normal"/>
-        <w:rPr>
-          <w:u w:val="none"/>
-        </w:rPr>
+        <w:t>{</w:t>
+      </w:r>
+    </w:p>
+    <w:p>
+      <w:pPr>
+        <w:pStyle w:val="Normal"/>
+        <w:rPr/>
+      </w:pPr>
+      <w:r>
+        <w:rPr>
+          <w:rFonts w:ascii="Monospace" w:hAnsi="Monospace"/>
+          <w:color w:val="3C3C3C"/>
+          <w:sz w:val="24"/>
+          <w:u w:val="none"/>
+          <w:shd w:fill="E8F2FE" w:val="clear"/>
+        </w:rPr>
+        <w:t xml:space="preserve">                </w:t>
+      </w:r>
+      <w:r>
+        <w:rPr>
+          <w:rFonts w:ascii="Monospace" w:hAnsi="Monospace"/>
+          <w:color w:val="3C3C3C"/>
+          <w:sz w:val="24"/>
+          <w:u w:val="none"/>
+          <w:shd w:fill="E8F2FE" w:val="clear"/>
+        </w:rPr>
+        <w:t>"tittle": "skill",</w:t>
+      </w:r>
+    </w:p>
+    <w:p>
+      <w:pPr>
+        <w:pStyle w:val="Normal"/>
+        <w:rPr/>
+      </w:pPr>
+      <w:r>
+        <w:rPr>
+          <w:rFonts w:ascii="Monospace" w:hAnsi="Monospace"/>
+          <w:color w:val="3C3C3C"/>
+          <w:sz w:val="24"/>
+          <w:u w:val="none"/>
+          <w:shd w:fill="E8F2FE" w:val="clear"/>
+        </w:rPr>
+        <w:t xml:space="preserve">                </w:t>
+      </w:r>
+      <w:r>
+        <w:rPr>
+          <w:rFonts w:ascii="Monospace" w:hAnsi="Monospace"/>
+          <w:color w:val="3C3C3C"/>
+          <w:sz w:val="24"/>
+          <w:u w:val="none"/>
+          <w:shd w:fill="E8F2FE" w:val="clear"/>
+        </w:rPr>
+        <w:t>"value": "JAVA"</w:t>
+      </w:r>
+    </w:p>
+    <w:p>
+      <w:pPr>
+        <w:pStyle w:val="Normal"/>
+        <w:rPr/>
       </w:pPr>
       <w:r>
         <w:rPr>
@@ -519,15 +525,13 @@
           <w:u w:val="none"/>
           <w:shd w:fill="E8F2FE" w:val="clear"/>
         </w:rPr>
-        <w:t>"education": "BSC",</w:t>
-      </w:r>
-    </w:p>
-    <w:p>
-      <w:pPr>
-        <w:pStyle w:val="Normal"/>
-        <w:rPr>
-          <w:u w:val="none"/>
-        </w:rPr>
+        <w:t>},</w:t>
+      </w:r>
+    </w:p>
+    <w:p>
+      <w:pPr>
+        <w:pStyle w:val="Normal"/>
+        <w:rPr/>
       </w:pPr>
       <w:r>
         <w:rPr>
@@ -547,15 +551,65 @@
           <w:u w:val="none"/>
           <w:shd w:fill="E8F2FE" w:val="clear"/>
         </w:rPr>
-        <w:t>"tasks": "task1",</w:t>
-      </w:r>
-    </w:p>
-    <w:p>
-      <w:pPr>
-        <w:pStyle w:val="Normal"/>
-        <w:rPr>
-          <w:u w:val="none"/>
-        </w:rPr>
+        <w:t>{</w:t>
+      </w:r>
+    </w:p>
+    <w:p>
+      <w:pPr>
+        <w:pStyle w:val="Normal"/>
+        <w:rPr/>
+      </w:pPr>
+      <w:r>
+        <w:rPr>
+          <w:rFonts w:ascii="Monospace" w:hAnsi="Monospace"/>
+          <w:color w:val="3C3C3C"/>
+          <w:sz w:val="24"/>
+          <w:u w:val="none"/>
+          <w:shd w:fill="E8F2FE" w:val="clear"/>
+        </w:rPr>
+        <w:t xml:space="preserve">                </w:t>
+      </w:r>
+      <w:r>
+        <w:rPr>
+          <w:rFonts w:ascii="Monospace" w:hAnsi="Monospace"/>
+          <w:color w:val="3C3C3C"/>
+          <w:sz w:val="24"/>
+          <w:u w:val="none"/>
+          <w:shd w:fill="E8F2FE" w:val="clear"/>
+        </w:rPr>
+        <w:t>"tittle": "Technologies",</w:t>
+      </w:r>
+    </w:p>
+    <w:p>
+      <w:pPr>
+        <w:pStyle w:val="Normal"/>
+        <w:rPr/>
+      </w:pPr>
+      <w:r>
+        <w:rPr>
+          <w:rFonts w:ascii="Monospace" w:hAnsi="Monospace"/>
+          <w:color w:val="3C3C3C"/>
+          <w:sz w:val="24"/>
+          <w:u w:val="none"/>
+          <w:shd w:fill="E8F2FE" w:val="clear"/>
+        </w:rPr>
+        <w:t xml:space="preserve">                </w:t>
+      </w:r>
+      <w:r>
+        <w:rPr>
+          <w:rFonts w:ascii="Monospace" w:hAnsi="Monospace"/>
+          <w:color w:val="3C3C3C"/>
+          <w:sz w:val="24"/>
+          <w:u w:val="none"/>
+          <w:shd w:fill="E8F2FE" w:val="clear"/>
+        </w:rPr>
+        <w:t>"value": "JAVA tech"</w:t>
+      </w:r>
+    </w:p>
+    <w:p>
+      <w:pPr>
+        <w:pStyle w:val="Normal"/>
+        <w:rPr/>
       </w:pPr>
       <w:r>
         <w:rPr>
@@ -575,15 +629,13 @@
           <w:u w:val="none"/>
           <w:shd w:fill="E8F2FE" w:val="clear"/>
         </w:rPr>
-        <w:t>"technologies": "Java Tech",</w:t>
-      </w:r>
-    </w:p>
-    <w:p>
-      <w:pPr>
-        <w:pStyle w:val="Normal"/>
-        <w:rPr>
-          <w:u w:val="none"/>
-        </w:rPr>
+        <w:t>},</w:t>
+      </w:r>
+    </w:p>
+    <w:p>
+      <w:pPr>
+        <w:pStyle w:val="Normal"/>
+        <w:rPr/>
       </w:pPr>
       <w:r>
         <w:rPr>
@@ -603,15 +655,299 @@
           <w:u w:val="none"/>
           <w:shd w:fill="E8F2FE" w:val="clear"/>
         </w:rPr>
-        <w:t>"opportunities": "post grad, IT job"</w:t>
-      </w:r>
-    </w:p>
-    <w:p>
-      <w:pPr>
-        <w:pStyle w:val="Normal"/>
-        <w:rPr>
-          <w:u w:val="none"/>
-        </w:rPr>
+        <w:t>{</w:t>
+      </w:r>
+    </w:p>
+    <w:p>
+      <w:pPr>
+        <w:pStyle w:val="Normal"/>
+        <w:rPr/>
+      </w:pPr>
+      <w:r>
+        <w:rPr>
+          <w:rFonts w:ascii="Monospace" w:hAnsi="Monospace"/>
+          <w:color w:val="3C3C3C"/>
+          <w:sz w:val="24"/>
+          <w:u w:val="none"/>
+          <w:shd w:fill="E8F2FE" w:val="clear"/>
+        </w:rPr>
+        <w:t xml:space="preserve">                </w:t>
+      </w:r>
+      <w:r>
+        <w:rPr>
+          <w:rFonts w:ascii="Monospace" w:hAnsi="Monospace"/>
+          <w:color w:val="3C3C3C"/>
+          <w:sz w:val="24"/>
+          <w:u w:val="none"/>
+          <w:shd w:fill="E8F2FE" w:val="clear"/>
+        </w:rPr>
+        <w:t>"tittle": "Education",</w:t>
+      </w:r>
+    </w:p>
+    <w:p>
+      <w:pPr>
+        <w:pStyle w:val="Normal"/>
+        <w:rPr/>
+      </w:pPr>
+      <w:r>
+        <w:rPr>
+          <w:rFonts w:ascii="Monospace" w:hAnsi="Monospace"/>
+          <w:color w:val="3C3C3C"/>
+          <w:sz w:val="24"/>
+          <w:u w:val="none"/>
+          <w:shd w:fill="E8F2FE" w:val="clear"/>
+        </w:rPr>
+        <w:t xml:space="preserve">                </w:t>
+      </w:r>
+      <w:r>
+        <w:rPr>
+          <w:rFonts w:ascii="Monospace" w:hAnsi="Monospace"/>
+          <w:color w:val="3C3C3C"/>
+          <w:sz w:val="24"/>
+          <w:u w:val="none"/>
+          <w:shd w:fill="E8F2FE" w:val="clear"/>
+        </w:rPr>
+        <w:t>"value": "BSC"</w:t>
+      </w:r>
+    </w:p>
+    <w:p>
+      <w:pPr>
+        <w:pStyle w:val="Normal"/>
+        <w:rPr/>
+      </w:pPr>
+      <w:r>
+        <w:rPr>
+          <w:rFonts w:ascii="Monospace" w:hAnsi="Monospace"/>
+          <w:color w:val="3C3C3C"/>
+          <w:sz w:val="24"/>
+          <w:u w:val="none"/>
+          <w:shd w:fill="E8F2FE" w:val="clear"/>
+        </w:rPr>
+        <w:t xml:space="preserve">            </w:t>
+      </w:r>
+      <w:r>
+        <w:rPr>
+          <w:rFonts w:ascii="Monospace" w:hAnsi="Monospace"/>
+          <w:color w:val="3C3C3C"/>
+          <w:sz w:val="24"/>
+          <w:u w:val="none"/>
+          <w:shd w:fill="E8F2FE" w:val="clear"/>
+        </w:rPr>
+        <w:t>},</w:t>
+      </w:r>
+    </w:p>
+    <w:p>
+      <w:pPr>
+        <w:pStyle w:val="Normal"/>
+        <w:rPr/>
+      </w:pPr>
+      <w:r>
+        <w:rPr>
+          <w:rFonts w:ascii="Monospace" w:hAnsi="Monospace"/>
+          <w:color w:val="3C3C3C"/>
+          <w:sz w:val="24"/>
+          <w:u w:val="none"/>
+          <w:shd w:fill="E8F2FE" w:val="clear"/>
+        </w:rPr>
+        <w:t xml:space="preserve">            </w:t>
+      </w:r>
+      <w:r>
+        <w:rPr>
+          <w:rFonts w:ascii="Monospace" w:hAnsi="Monospace"/>
+          <w:color w:val="3C3C3C"/>
+          <w:sz w:val="24"/>
+          <w:u w:val="none"/>
+          <w:shd w:fill="E8F2FE" w:val="clear"/>
+        </w:rPr>
+        <w:t>{</w:t>
+      </w:r>
+    </w:p>
+    <w:p>
+      <w:pPr>
+        <w:pStyle w:val="Normal"/>
+        <w:rPr/>
+      </w:pPr>
+      <w:r>
+        <w:rPr>
+          <w:rFonts w:ascii="Monospace" w:hAnsi="Monospace"/>
+          <w:color w:val="3C3C3C"/>
+          <w:sz w:val="24"/>
+          <w:u w:val="none"/>
+          <w:shd w:fill="E8F2FE" w:val="clear"/>
+        </w:rPr>
+        <w:t xml:space="preserve">                </w:t>
+      </w:r>
+      <w:r>
+        <w:rPr>
+          <w:rFonts w:ascii="Monospace" w:hAnsi="Monospace"/>
+          <w:color w:val="3C3C3C"/>
+          <w:sz w:val="24"/>
+          <w:u w:val="none"/>
+          <w:shd w:fill="E8F2FE" w:val="clear"/>
+        </w:rPr>
+        <w:t>"tittle": "Tasks",</w:t>
+      </w:r>
+    </w:p>
+    <w:p>
+      <w:pPr>
+        <w:pStyle w:val="Normal"/>
+        <w:rPr/>
+      </w:pPr>
+      <w:r>
+        <w:rPr>
+          <w:rFonts w:ascii="Monospace" w:hAnsi="Monospace"/>
+          <w:color w:val="3C3C3C"/>
+          <w:sz w:val="24"/>
+          <w:u w:val="none"/>
+          <w:shd w:fill="E8F2FE" w:val="clear"/>
+        </w:rPr>
+        <w:t xml:space="preserve">                </w:t>
+      </w:r>
+      <w:r>
+        <w:rPr>
+          <w:rFonts w:ascii="Monospace" w:hAnsi="Monospace"/>
+          <w:color w:val="3C3C3C"/>
+          <w:sz w:val="24"/>
+          <w:u w:val="none"/>
+          <w:shd w:fill="E8F2FE" w:val="clear"/>
+        </w:rPr>
+        <w:t>"value": "Task-1"</w:t>
+      </w:r>
+    </w:p>
+    <w:p>
+      <w:pPr>
+        <w:pStyle w:val="Normal"/>
+        <w:rPr/>
+      </w:pPr>
+      <w:r>
+        <w:rPr>
+          <w:rFonts w:ascii="Monospace" w:hAnsi="Monospace"/>
+          <w:color w:val="3C3C3C"/>
+          <w:sz w:val="24"/>
+          <w:u w:val="none"/>
+          <w:shd w:fill="E8F2FE" w:val="clear"/>
+        </w:rPr>
+        <w:t xml:space="preserve">            </w:t>
+      </w:r>
+      <w:r>
+        <w:rPr>
+          <w:rFonts w:ascii="Monospace" w:hAnsi="Monospace"/>
+          <w:color w:val="3C3C3C"/>
+          <w:sz w:val="24"/>
+          <w:u w:val="none"/>
+          <w:shd w:fill="E8F2FE" w:val="clear"/>
+        </w:rPr>
+        <w:t>},</w:t>
+      </w:r>
+    </w:p>
+    <w:p>
+      <w:pPr>
+        <w:pStyle w:val="Normal"/>
+        <w:rPr/>
+      </w:pPr>
+      <w:r>
+        <w:rPr>
+          <w:rFonts w:ascii="Monospace" w:hAnsi="Monospace"/>
+          <w:color w:val="3C3C3C"/>
+          <w:sz w:val="24"/>
+          <w:u w:val="none"/>
+          <w:shd w:fill="E8F2FE" w:val="clear"/>
+        </w:rPr>
+        <w:t xml:space="preserve">            </w:t>
+      </w:r>
+      <w:r>
+        <w:rPr>
+          <w:rFonts w:ascii="Monospace" w:hAnsi="Monospace"/>
+          <w:color w:val="3C3C3C"/>
+          <w:sz w:val="24"/>
+          <w:u w:val="none"/>
+          <w:shd w:fill="E8F2FE" w:val="clear"/>
+        </w:rPr>
+        <w:t>{</w:t>
+      </w:r>
+    </w:p>
+    <w:p>
+      <w:pPr>
+        <w:pStyle w:val="Normal"/>
+        <w:rPr/>
+      </w:pPr>
+      <w:r>
+        <w:rPr>
+          <w:rFonts w:ascii="Monospace" w:hAnsi="Monospace"/>
+          <w:color w:val="3C3C3C"/>
+          <w:sz w:val="24"/>
+          <w:u w:val="none"/>
+          <w:shd w:fill="E8F2FE" w:val="clear"/>
+        </w:rPr>
+        <w:t xml:space="preserve">                </w:t>
+      </w:r>
+      <w:r>
+        <w:rPr>
+          <w:rFonts w:ascii="Monospace" w:hAnsi="Monospace"/>
+          <w:color w:val="3C3C3C"/>
+          <w:sz w:val="24"/>
+          <w:u w:val="none"/>
+          <w:shd w:fill="E8F2FE" w:val="clear"/>
+        </w:rPr>
+        <w:t>"tittle": "Opportunities",</w:t>
+      </w:r>
+    </w:p>
+    <w:p>
+      <w:pPr>
+        <w:pStyle w:val="Normal"/>
+        <w:rPr/>
+      </w:pPr>
+      <w:r>
+        <w:rPr>
+          <w:rFonts w:ascii="Monospace" w:hAnsi="Monospace"/>
+          <w:color w:val="3C3C3C"/>
+          <w:sz w:val="24"/>
+          <w:u w:val="none"/>
+          <w:shd w:fill="E8F2FE" w:val="clear"/>
+        </w:rPr>
+        <w:t xml:space="preserve">                </w:t>
+      </w:r>
+      <w:r>
+        <w:rPr>
+          <w:rFonts w:ascii="Monospace" w:hAnsi="Monospace"/>
+          <w:color w:val="3C3C3C"/>
+          <w:sz w:val="24"/>
+          <w:u w:val="none"/>
+          <w:shd w:fill="E8F2FE" w:val="clear"/>
+        </w:rPr>
+        <w:t>"value": "go home"</w:t>
+      </w:r>
+    </w:p>
+    <w:p>
+      <w:pPr>
+        <w:pStyle w:val="Normal"/>
+        <w:rPr/>
+      </w:pPr>
+      <w:r>
+        <w:rPr>
+          <w:rFonts w:ascii="Monospace" w:hAnsi="Monospace"/>
+          <w:color w:val="3C3C3C"/>
+          <w:sz w:val="24"/>
+          <w:u w:val="none"/>
+          <w:shd w:fill="E8F2FE" w:val="clear"/>
+        </w:rPr>
+        <w:t xml:space="preserve">            </w:t>
+      </w:r>
+      <w:r>
+        <w:rPr>
+          <w:rFonts w:ascii="Monospace" w:hAnsi="Monospace"/>
+          <w:color w:val="3C3C3C"/>
+          <w:sz w:val="24"/>
+          <w:u w:val="none"/>
+          <w:shd w:fill="E8F2FE" w:val="clear"/>
+        </w:rPr>
+        <w:t>}</w:t>
+      </w:r>
+    </w:p>
+    <w:p>
+      <w:pPr>
+        <w:pStyle w:val="Normal"/>
+        <w:rPr/>
       </w:pPr>
       <w:r>
         <w:rPr>
@@ -631,827 +967,39 @@
           <w:u w:val="none"/>
           <w:shd w:fill="E8F2FE" w:val="clear"/>
         </w:rPr>
+        <w:t>]</w:t>
+      </w:r>
+    </w:p>
+    <w:p>
+      <w:pPr>
+        <w:pStyle w:val="Normal"/>
+        <w:rPr/>
+      </w:pPr>
+      <w:r>
+        <w:rPr>
+          <w:rFonts w:ascii="Monospace" w:hAnsi="Monospace"/>
+          <w:color w:val="3C3C3C"/>
+          <w:sz w:val="24"/>
+          <w:u w:val="none"/>
+          <w:shd w:fill="E8F2FE" w:val="clear"/>
+        </w:rPr>
+        <w:t xml:space="preserve">    </w:t>
+      </w:r>
+      <w:r>
+        <w:rPr>
+          <w:rFonts w:ascii="Monospace" w:hAnsi="Monospace"/>
+          <w:color w:val="3C3C3C"/>
+          <w:sz w:val="24"/>
+          <w:u w:val="none"/>
+          <w:shd w:fill="E8F2FE" w:val="clear"/>
+        </w:rPr>
         <w:t>}</w:t>
       </w:r>
     </w:p>
     <w:p>
       <w:pPr>
         <w:pStyle w:val="Normal"/>
-        <w:rPr>
-          <w:u w:val="none"/>
-        </w:rPr>
-      </w:pPr>
-      <w:r>
-        <w:rPr>
-          <w:rFonts w:ascii="Monospace" w:hAnsi="Monospace"/>
-          <w:color w:val="3C3C3C"/>
-          <w:sz w:val="24"/>
-          <w:u w:val="none"/>
-          <w:shd w:fill="E8F2FE" w:val="clear"/>
-        </w:rPr>
-        <w:t xml:space="preserve">    </w:t>
-      </w:r>
-      <w:r>
-        <w:rPr>
-          <w:rFonts w:ascii="Monospace" w:hAnsi="Monospace"/>
-          <w:color w:val="3C3C3C"/>
-          <w:sz w:val="24"/>
-          <w:u w:val="none"/>
-          <w:shd w:fill="E8F2FE" w:val="clear"/>
-        </w:rPr>
-        <w:t>},</w:t>
-      </w:r>
-    </w:p>
-    <w:p>
-      <w:pPr>
-        <w:pStyle w:val="Normal"/>
-        <w:rPr>
-          <w:u w:val="none"/>
-        </w:rPr>
-      </w:pPr>
-      <w:r>
-        <w:rPr>
-          <w:rFonts w:ascii="Monospace" w:hAnsi="Monospace"/>
-          <w:color w:val="3C3C3C"/>
-          <w:sz w:val="24"/>
-          <w:u w:val="none"/>
-          <w:shd w:fill="E8F2FE" w:val="clear"/>
-        </w:rPr>
-        <w:t xml:space="preserve">    </w:t>
-      </w:r>
-      <w:r>
-        <w:rPr>
-          <w:rFonts w:ascii="Monospace" w:hAnsi="Monospace"/>
-          <w:color w:val="3C3C3C"/>
-          <w:sz w:val="24"/>
-          <w:u w:val="none"/>
-          <w:shd w:fill="E8F2FE" w:val="clear"/>
-        </w:rPr>
-        <w:t>{</w:t>
-      </w:r>
-    </w:p>
-    <w:p>
-      <w:pPr>
-        <w:pStyle w:val="Normal"/>
-        <w:rPr>
-          <w:u w:val="none"/>
-        </w:rPr>
-      </w:pPr>
-      <w:r>
-        <w:rPr>
-          <w:rFonts w:ascii="Monospace" w:hAnsi="Monospace"/>
-          <w:color w:val="3C3C3C"/>
-          <w:sz w:val="24"/>
-          <w:u w:val="none"/>
-          <w:shd w:fill="E8F2FE" w:val="clear"/>
-        </w:rPr>
-        <w:t xml:space="preserve">        </w:t>
-      </w:r>
-      <w:r>
-        <w:rPr>
-          <w:rFonts w:ascii="Monospace" w:hAnsi="Monospace"/>
-          <w:color w:val="3C3C3C"/>
-          <w:sz w:val="24"/>
-          <w:u w:val="none"/>
-          <w:shd w:fill="E8F2FE" w:val="clear"/>
-        </w:rPr>
-        <w:t>"career": "Mashroom-1",</w:t>
-      </w:r>
-    </w:p>
-    <w:p>
-      <w:pPr>
-        <w:pStyle w:val="Normal"/>
-        <w:rPr>
-          <w:u w:val="none"/>
-        </w:rPr>
-      </w:pPr>
-      <w:r>
-        <w:rPr>
-          <w:rFonts w:ascii="Monospace" w:hAnsi="Monospace"/>
-          <w:color w:val="3C3C3C"/>
-          <w:sz w:val="24"/>
-          <w:u w:val="none"/>
-          <w:shd w:fill="E8F2FE" w:val="clear"/>
-        </w:rPr>
-        <w:t xml:space="preserve">        </w:t>
-      </w:r>
-      <w:r>
-        <w:rPr>
-          <w:rFonts w:ascii="Monospace" w:hAnsi="Monospace"/>
-          <w:color w:val="3C3C3C"/>
-          <w:sz w:val="24"/>
-          <w:u w:val="none"/>
-          <w:shd w:fill="E8F2FE" w:val="clear"/>
-        </w:rPr>
-        <w:t>"videoURL": "https://www.youtube.com/embed/zdCiaXPE8JQ",</w:t>
-      </w:r>
-    </w:p>
-    <w:p>
-      <w:pPr>
-        <w:pStyle w:val="Normal"/>
-        <w:rPr>
-          <w:u w:val="none"/>
-        </w:rPr>
-      </w:pPr>
-      <w:r>
-        <w:rPr>
-          <w:rFonts w:ascii="Monospace" w:hAnsi="Monospace"/>
-          <w:color w:val="3C3C3C"/>
-          <w:sz w:val="24"/>
-          <w:u w:val="none"/>
-          <w:shd w:fill="E8F2FE" w:val="clear"/>
-        </w:rPr>
-        <w:t xml:space="preserve">        </w:t>
-      </w:r>
-      <w:r>
-        <w:rPr>
-          <w:rFonts w:ascii="Monospace" w:hAnsi="Monospace"/>
-          <w:color w:val="3C3C3C"/>
-          <w:sz w:val="24"/>
-          <w:u w:val="none"/>
-          <w:shd w:fill="E8F2FE" w:val="clear"/>
-        </w:rPr>
-        <w:t>"name": "Mr.APJ",</w:t>
-      </w:r>
-    </w:p>
-    <w:p>
-      <w:pPr>
-        <w:pStyle w:val="Normal"/>
-        <w:rPr>
-          <w:u w:val="none"/>
-        </w:rPr>
-      </w:pPr>
-      <w:r>
-        <w:rPr>
-          <w:rFonts w:ascii="Monospace" w:hAnsi="Monospace"/>
-          <w:color w:val="3C3C3C"/>
-          <w:sz w:val="24"/>
-          <w:u w:val="none"/>
-          <w:shd w:fill="E8F2FE" w:val="clear"/>
-        </w:rPr>
-        <w:t xml:space="preserve">        </w:t>
-      </w:r>
-      <w:r>
-        <w:rPr>
-          <w:rFonts w:ascii="Monospace" w:hAnsi="Monospace"/>
-          <w:color w:val="3C3C3C"/>
-          <w:sz w:val="24"/>
-          <w:u w:val="none"/>
-          <w:shd w:fill="E8F2FE" w:val="clear"/>
-        </w:rPr>
-        <w:t>"searchUrl": "google.com",</w:t>
-      </w:r>
-    </w:p>
-    <w:p>
-      <w:pPr>
-        <w:pStyle w:val="Normal"/>
-        <w:rPr>
-          <w:u w:val="none"/>
-        </w:rPr>
-      </w:pPr>
-      <w:r>
-        <w:rPr>
-          <w:rFonts w:ascii="Monospace" w:hAnsi="Monospace"/>
-          <w:color w:val="3C3C3C"/>
-          <w:sz w:val="24"/>
-          <w:u w:val="none"/>
-          <w:shd w:fill="E8F2FE" w:val="clear"/>
-        </w:rPr>
-        <w:t xml:space="preserve">        </w:t>
-      </w:r>
-      <w:r>
-        <w:rPr>
-          <w:rFonts w:ascii="Monospace" w:hAnsi="Monospace"/>
-          <w:color w:val="3C3C3C"/>
-          <w:sz w:val="24"/>
-          <w:u w:val="none"/>
-          <w:shd w:fill="E8F2FE" w:val="clear"/>
-        </w:rPr>
-        <w:t>"buildingUrl": "google.com",</w:t>
-      </w:r>
-    </w:p>
-    <w:p>
-      <w:pPr>
-        <w:pStyle w:val="Normal"/>
-        <w:rPr>
-          <w:u w:val="none"/>
-        </w:rPr>
-      </w:pPr>
-      <w:r>
-        <w:rPr>
-          <w:rFonts w:ascii="Monospace" w:hAnsi="Monospace"/>
-          <w:color w:val="3C3C3C"/>
-          <w:sz w:val="24"/>
-          <w:u w:val="none"/>
-          <w:shd w:fill="E8F2FE" w:val="clear"/>
-        </w:rPr>
-        <w:t xml:space="preserve">        </w:t>
-      </w:r>
-      <w:r>
-        <w:rPr>
-          <w:rFonts w:ascii="Monospace" w:hAnsi="Monospace"/>
-          <w:color w:val="3C3C3C"/>
-          <w:sz w:val="24"/>
-          <w:u w:val="none"/>
-          <w:shd w:fill="E8F2FE" w:val="clear"/>
-        </w:rPr>
-        <w:t>"jobList": {</w:t>
-      </w:r>
-    </w:p>
-    <w:p>
-      <w:pPr>
-        <w:pStyle w:val="Normal"/>
-        <w:rPr>
-          <w:u w:val="none"/>
-        </w:rPr>
-      </w:pPr>
-      <w:r>
-        <w:rPr>
-          <w:rFonts w:ascii="Monospace" w:hAnsi="Monospace"/>
-          <w:color w:val="3C3C3C"/>
-          <w:sz w:val="24"/>
-          <w:u w:val="none"/>
-          <w:shd w:fill="E8F2FE" w:val="clear"/>
-        </w:rPr>
-        <w:t xml:space="preserve">            </w:t>
-      </w:r>
-      <w:r>
-        <w:rPr>
-          <w:rFonts w:ascii="Monospace" w:hAnsi="Monospace"/>
-          <w:color w:val="3C3C3C"/>
-          <w:sz w:val="24"/>
-          <w:u w:val="none"/>
-          <w:shd w:fill="E8F2FE" w:val="clear"/>
-        </w:rPr>
-        <w:t>"skills": "JAVA",</w:t>
-      </w:r>
-    </w:p>
-    <w:p>
-      <w:pPr>
-        <w:pStyle w:val="Normal"/>
-        <w:rPr>
-          <w:u w:val="none"/>
-        </w:rPr>
-      </w:pPr>
-      <w:r>
-        <w:rPr>
-          <w:rFonts w:ascii="Monospace" w:hAnsi="Monospace"/>
-          <w:color w:val="3C3C3C"/>
-          <w:sz w:val="24"/>
-          <w:u w:val="none"/>
-          <w:shd w:fill="E8F2FE" w:val="clear"/>
-        </w:rPr>
-        <w:t xml:space="preserve">            </w:t>
-      </w:r>
-      <w:r>
-        <w:rPr>
-          <w:rFonts w:ascii="Monospace" w:hAnsi="Monospace"/>
-          <w:color w:val="3C3C3C"/>
-          <w:sz w:val="24"/>
-          <w:u w:val="none"/>
-          <w:shd w:fill="E8F2FE" w:val="clear"/>
-        </w:rPr>
-        <w:t>"education": "BSC",</w:t>
-      </w:r>
-    </w:p>
-    <w:p>
-      <w:pPr>
-        <w:pStyle w:val="Normal"/>
-        <w:rPr>
-          <w:u w:val="none"/>
-        </w:rPr>
-      </w:pPr>
-      <w:r>
-        <w:rPr>
-          <w:rFonts w:ascii="Monospace" w:hAnsi="Monospace"/>
-          <w:color w:val="3C3C3C"/>
-          <w:sz w:val="24"/>
-          <w:u w:val="none"/>
-          <w:shd w:fill="E8F2FE" w:val="clear"/>
-        </w:rPr>
-        <w:t xml:space="preserve">            </w:t>
-      </w:r>
-      <w:r>
-        <w:rPr>
-          <w:rFonts w:ascii="Monospace" w:hAnsi="Monospace"/>
-          <w:color w:val="3C3C3C"/>
-          <w:sz w:val="24"/>
-          <w:u w:val="none"/>
-          <w:shd w:fill="E8F2FE" w:val="clear"/>
-        </w:rPr>
-        <w:t>"tasks": "task1",</w:t>
-      </w:r>
-    </w:p>
-    <w:p>
-      <w:pPr>
-        <w:pStyle w:val="Normal"/>
-        <w:rPr>
-          <w:u w:val="none"/>
-        </w:rPr>
-      </w:pPr>
-      <w:r>
-        <w:rPr>
-          <w:rFonts w:ascii="Monospace" w:hAnsi="Monospace"/>
-          <w:color w:val="3C3C3C"/>
-          <w:sz w:val="24"/>
-          <w:u w:val="none"/>
-          <w:shd w:fill="E8F2FE" w:val="clear"/>
-        </w:rPr>
-        <w:t xml:space="preserve">            </w:t>
-      </w:r>
-      <w:r>
-        <w:rPr>
-          <w:rFonts w:ascii="Monospace" w:hAnsi="Monospace"/>
-          <w:color w:val="3C3C3C"/>
-          <w:sz w:val="24"/>
-          <w:u w:val="none"/>
-          <w:shd w:fill="E8F2FE" w:val="clear"/>
-        </w:rPr>
-        <w:t>"technologies": "Java Tech",</w:t>
-      </w:r>
-    </w:p>
-    <w:p>
-      <w:pPr>
-        <w:pStyle w:val="Normal"/>
-        <w:rPr>
-          <w:u w:val="none"/>
-        </w:rPr>
-      </w:pPr>
-      <w:r>
-        <w:rPr>
-          <w:rFonts w:ascii="Monospace" w:hAnsi="Monospace"/>
-          <w:color w:val="3C3C3C"/>
-          <w:sz w:val="24"/>
-          <w:u w:val="none"/>
-          <w:shd w:fill="E8F2FE" w:val="clear"/>
-        </w:rPr>
-        <w:t xml:space="preserve">            </w:t>
-      </w:r>
-      <w:r>
-        <w:rPr>
-          <w:rFonts w:ascii="Monospace" w:hAnsi="Monospace"/>
-          <w:color w:val="3C3C3C"/>
-          <w:sz w:val="24"/>
-          <w:u w:val="none"/>
-          <w:shd w:fill="E8F2FE" w:val="clear"/>
-        </w:rPr>
-        <w:t>"opportunities": "post grad, IT job"</w:t>
-      </w:r>
-    </w:p>
-    <w:p>
-      <w:pPr>
-        <w:pStyle w:val="Normal"/>
-        <w:rPr>
-          <w:u w:val="none"/>
-        </w:rPr>
-      </w:pPr>
-      <w:r>
-        <w:rPr>
-          <w:rFonts w:ascii="Monospace" w:hAnsi="Monospace"/>
-          <w:color w:val="3C3C3C"/>
-          <w:sz w:val="24"/>
-          <w:u w:val="none"/>
-          <w:shd w:fill="E8F2FE" w:val="clear"/>
-        </w:rPr>
-        <w:t xml:space="preserve">        </w:t>
-      </w:r>
-      <w:r>
-        <w:rPr>
-          <w:rFonts w:ascii="Monospace" w:hAnsi="Monospace"/>
-          <w:color w:val="3C3C3C"/>
-          <w:sz w:val="24"/>
-          <w:u w:val="none"/>
-          <w:shd w:fill="E8F2FE" w:val="clear"/>
-        </w:rPr>
-        <w:t>}</w:t>
-      </w:r>
-    </w:p>
-    <w:p>
-      <w:pPr>
-        <w:pStyle w:val="Normal"/>
-        <w:rPr>
-          <w:u w:val="none"/>
-        </w:rPr>
-      </w:pPr>
-      <w:r>
-        <w:rPr>
-          <w:rFonts w:ascii="Monospace" w:hAnsi="Monospace"/>
-          <w:color w:val="3C3C3C"/>
-          <w:sz w:val="24"/>
-          <w:u w:val="none"/>
-          <w:shd w:fill="E8F2FE" w:val="clear"/>
-        </w:rPr>
-        <w:t xml:space="preserve">    </w:t>
-      </w:r>
-      <w:r>
-        <w:rPr>
-          <w:rFonts w:ascii="Monospace" w:hAnsi="Monospace"/>
-          <w:color w:val="3C3C3C"/>
-          <w:sz w:val="24"/>
-          <w:u w:val="none"/>
-          <w:shd w:fill="E8F2FE" w:val="clear"/>
-        </w:rPr>
-        <w:t>},</w:t>
-      </w:r>
-    </w:p>
-    <w:p>
-      <w:pPr>
-        <w:pStyle w:val="Normal"/>
-        <w:rPr>
-          <w:u w:val="none"/>
-        </w:rPr>
-      </w:pPr>
-      <w:r>
-        <w:rPr>
-          <w:rFonts w:ascii="Monospace" w:hAnsi="Monospace"/>
-          <w:color w:val="3C3C3C"/>
-          <w:sz w:val="24"/>
-          <w:u w:val="none"/>
-          <w:shd w:fill="E8F2FE" w:val="clear"/>
-        </w:rPr>
-        <w:t xml:space="preserve">    </w:t>
-      </w:r>
-      <w:r>
-        <w:rPr>
-          <w:rFonts w:ascii="Monospace" w:hAnsi="Monospace"/>
-          <w:color w:val="3C3C3C"/>
-          <w:sz w:val="24"/>
-          <w:u w:val="none"/>
-          <w:shd w:fill="E8F2FE" w:val="clear"/>
-        </w:rPr>
-        <w:t>{</w:t>
-      </w:r>
-    </w:p>
-    <w:p>
-      <w:pPr>
-        <w:pStyle w:val="Normal"/>
-        <w:rPr>
-          <w:u w:val="none"/>
-        </w:rPr>
-      </w:pPr>
-      <w:r>
-        <w:rPr>
-          <w:rFonts w:ascii="Monospace" w:hAnsi="Monospace"/>
-          <w:color w:val="3C3C3C"/>
-          <w:sz w:val="24"/>
-          <w:u w:val="none"/>
-          <w:shd w:fill="E8F2FE" w:val="clear"/>
-        </w:rPr>
-        <w:t xml:space="preserve">        </w:t>
-      </w:r>
-      <w:r>
-        <w:rPr>
-          <w:rFonts w:ascii="Monospace" w:hAnsi="Monospace"/>
-          <w:color w:val="3C3C3C"/>
-          <w:sz w:val="24"/>
-          <w:u w:val="none"/>
-          <w:shd w:fill="E8F2FE" w:val="clear"/>
-        </w:rPr>
-        <w:t>"career": "Mashroom-1",</w:t>
-      </w:r>
-    </w:p>
-    <w:p>
-      <w:pPr>
-        <w:pStyle w:val="Normal"/>
-        <w:rPr>
-          <w:u w:val="none"/>
-        </w:rPr>
-      </w:pPr>
-      <w:r>
-        <w:rPr>
-          <w:rFonts w:ascii="Monospace" w:hAnsi="Monospace"/>
-          <w:color w:val="3C3C3C"/>
-          <w:sz w:val="24"/>
-          <w:u w:val="none"/>
-          <w:shd w:fill="E8F2FE" w:val="clear"/>
-        </w:rPr>
-        <w:t xml:space="preserve">        </w:t>
-      </w:r>
-      <w:r>
-        <w:rPr>
-          <w:rFonts w:ascii="Monospace" w:hAnsi="Monospace"/>
-          <w:color w:val="3C3C3C"/>
-          <w:sz w:val="24"/>
-          <w:u w:val="none"/>
-          <w:shd w:fill="E8F2FE" w:val="clear"/>
-        </w:rPr>
-        <w:t>"videoURL": "https://www.youtube.com/embed/zdCiaXPE8JQ",</w:t>
-      </w:r>
-    </w:p>
-    <w:p>
-      <w:pPr>
-        <w:pStyle w:val="Normal"/>
-        <w:rPr>
-          <w:u w:val="none"/>
-        </w:rPr>
-      </w:pPr>
-      <w:r>
-        <w:rPr>
-          <w:rFonts w:ascii="Monospace" w:hAnsi="Monospace"/>
-          <w:color w:val="3C3C3C"/>
-          <w:sz w:val="24"/>
-          <w:u w:val="none"/>
-          <w:shd w:fill="E8F2FE" w:val="clear"/>
-        </w:rPr>
-        <w:t xml:space="preserve">        </w:t>
-      </w:r>
-      <w:r>
-        <w:rPr>
-          <w:rFonts w:ascii="Monospace" w:hAnsi="Monospace"/>
-          <w:color w:val="3C3C3C"/>
-          <w:sz w:val="24"/>
-          <w:u w:val="none"/>
-          <w:shd w:fill="E8F2FE" w:val="clear"/>
-        </w:rPr>
-        <w:t>"name": "Mr.APJ",</w:t>
-      </w:r>
-    </w:p>
-    <w:p>
-      <w:pPr>
-        <w:pStyle w:val="Normal"/>
-        <w:rPr>
-          <w:u w:val="none"/>
-        </w:rPr>
-      </w:pPr>
-      <w:r>
-        <w:rPr>
-          <w:rFonts w:ascii="Monospace" w:hAnsi="Monospace"/>
-          <w:color w:val="3C3C3C"/>
-          <w:sz w:val="24"/>
-          <w:u w:val="none"/>
-          <w:shd w:fill="E8F2FE" w:val="clear"/>
-        </w:rPr>
-        <w:t xml:space="preserve">        </w:t>
-      </w:r>
-      <w:r>
-        <w:rPr>
-          <w:rFonts w:ascii="Monospace" w:hAnsi="Monospace"/>
-          <w:color w:val="3C3C3C"/>
-          <w:sz w:val="24"/>
-          <w:u w:val="none"/>
-          <w:shd w:fill="E8F2FE" w:val="clear"/>
-        </w:rPr>
-        <w:t>"searchUrl": "google.com",</w:t>
-      </w:r>
-    </w:p>
-    <w:p>
-      <w:pPr>
-        <w:pStyle w:val="Normal"/>
-        <w:rPr>
-          <w:u w:val="none"/>
-        </w:rPr>
-      </w:pPr>
-      <w:r>
-        <w:rPr>
-          <w:rFonts w:ascii="Monospace" w:hAnsi="Monospace"/>
-          <w:color w:val="3C3C3C"/>
-          <w:sz w:val="24"/>
-          <w:u w:val="none"/>
-          <w:shd w:fill="E8F2FE" w:val="clear"/>
-        </w:rPr>
-        <w:t xml:space="preserve">        </w:t>
-      </w:r>
-      <w:r>
-        <w:rPr>
-          <w:rFonts w:ascii="Monospace" w:hAnsi="Monospace"/>
-          <w:color w:val="3C3C3C"/>
-          <w:sz w:val="24"/>
-          <w:u w:val="none"/>
-          <w:shd w:fill="E8F2FE" w:val="clear"/>
-        </w:rPr>
-        <w:t>"buildingUrl": "google.com",</w:t>
-      </w:r>
-    </w:p>
-    <w:p>
-      <w:pPr>
-        <w:pStyle w:val="Normal"/>
-        <w:rPr>
-          <w:u w:val="none"/>
-        </w:rPr>
-      </w:pPr>
-      <w:r>
-        <w:rPr>
-          <w:rFonts w:ascii="Monospace" w:hAnsi="Monospace"/>
-          <w:color w:val="3C3C3C"/>
-          <w:sz w:val="24"/>
-          <w:u w:val="none"/>
-          <w:shd w:fill="E8F2FE" w:val="clear"/>
-        </w:rPr>
-        <w:t xml:space="preserve">        </w:t>
-      </w:r>
-      <w:r>
-        <w:rPr>
-          <w:rFonts w:ascii="Monospace" w:hAnsi="Monospace"/>
-          <w:color w:val="3C3C3C"/>
-          <w:sz w:val="24"/>
-          <w:u w:val="none"/>
-          <w:shd w:fill="E8F2FE" w:val="clear"/>
-        </w:rPr>
-        <w:t>"jobList": {</w:t>
-      </w:r>
-    </w:p>
-    <w:p>
-      <w:pPr>
-        <w:pStyle w:val="Normal"/>
-        <w:rPr>
-          <w:u w:val="none"/>
-        </w:rPr>
-      </w:pPr>
-      <w:r>
-        <w:rPr>
-          <w:rFonts w:ascii="Monospace" w:hAnsi="Monospace"/>
-          <w:color w:val="3C3C3C"/>
-          <w:sz w:val="24"/>
-          <w:u w:val="none"/>
-          <w:shd w:fill="E8F2FE" w:val="clear"/>
-        </w:rPr>
-        <w:t xml:space="preserve">            </w:t>
-      </w:r>
-      <w:r>
-        <w:rPr>
-          <w:rFonts w:ascii="Monospace" w:hAnsi="Monospace"/>
-          <w:color w:val="3C3C3C"/>
-          <w:sz w:val="24"/>
-          <w:u w:val="none"/>
-          <w:shd w:fill="E8F2FE" w:val="clear"/>
-        </w:rPr>
-        <w:t>"skills": "JAVA",</w:t>
-      </w:r>
-    </w:p>
-    <w:p>
-      <w:pPr>
-        <w:pStyle w:val="Normal"/>
-        <w:rPr>
-          <w:u w:val="none"/>
-        </w:rPr>
-      </w:pPr>
-      <w:r>
-        <w:rPr>
-          <w:rFonts w:ascii="Monospace" w:hAnsi="Monospace"/>
-          <w:color w:val="3C3C3C"/>
-          <w:sz w:val="24"/>
-          <w:u w:val="none"/>
-          <w:shd w:fill="E8F2FE" w:val="clear"/>
-        </w:rPr>
-        <w:t xml:space="preserve">            </w:t>
-      </w:r>
-      <w:r>
-        <w:rPr>
-          <w:rFonts w:ascii="Monospace" w:hAnsi="Monospace"/>
-          <w:color w:val="3C3C3C"/>
-          <w:sz w:val="24"/>
-          <w:u w:val="none"/>
-          <w:shd w:fill="E8F2FE" w:val="clear"/>
-        </w:rPr>
-        <w:t>"education": "BSC",</w:t>
-      </w:r>
-    </w:p>
-    <w:p>
-      <w:pPr>
-        <w:pStyle w:val="Normal"/>
-        <w:rPr>
-          <w:u w:val="none"/>
-        </w:rPr>
-      </w:pPr>
-      <w:r>
-        <w:rPr>
-          <w:rFonts w:ascii="Monospace" w:hAnsi="Monospace"/>
-          <w:color w:val="3C3C3C"/>
-          <w:sz w:val="24"/>
-          <w:u w:val="none"/>
-          <w:shd w:fill="E8F2FE" w:val="clear"/>
-        </w:rPr>
-        <w:t xml:space="preserve">            </w:t>
-      </w:r>
-      <w:r>
-        <w:rPr>
-          <w:rFonts w:ascii="Monospace" w:hAnsi="Monospace"/>
-          <w:color w:val="3C3C3C"/>
-          <w:sz w:val="24"/>
-          <w:u w:val="none"/>
-          <w:shd w:fill="E8F2FE" w:val="clear"/>
-        </w:rPr>
-        <w:t>"tasks": "task1",</w:t>
-      </w:r>
-    </w:p>
-    <w:p>
-      <w:pPr>
-        <w:pStyle w:val="Normal"/>
-        <w:rPr>
-          <w:u w:val="none"/>
-        </w:rPr>
-      </w:pPr>
-      <w:r>
-        <w:rPr>
-          <w:rFonts w:ascii="Monospace" w:hAnsi="Monospace"/>
-          <w:color w:val="3C3C3C"/>
-          <w:sz w:val="24"/>
-          <w:u w:val="none"/>
-          <w:shd w:fill="E8F2FE" w:val="clear"/>
-        </w:rPr>
-        <w:t xml:space="preserve">            </w:t>
-      </w:r>
-      <w:r>
-        <w:rPr>
-          <w:rFonts w:ascii="Monospace" w:hAnsi="Monospace"/>
-          <w:color w:val="3C3C3C"/>
-          <w:sz w:val="24"/>
-          <w:u w:val="none"/>
-          <w:shd w:fill="E8F2FE" w:val="clear"/>
-        </w:rPr>
-        <w:t>"technologies": "Java Tech",</w:t>
-      </w:r>
-    </w:p>
-    <w:p>
-      <w:pPr>
-        <w:pStyle w:val="Normal"/>
-        <w:rPr>
-          <w:u w:val="none"/>
-        </w:rPr>
-      </w:pPr>
-      <w:r>
-        <w:rPr>
-          <w:rFonts w:ascii="Monospace" w:hAnsi="Monospace"/>
-          <w:color w:val="3C3C3C"/>
-          <w:sz w:val="24"/>
-          <w:u w:val="none"/>
-          <w:shd w:fill="E8F2FE" w:val="clear"/>
-        </w:rPr>
-        <w:t xml:space="preserve">            </w:t>
-      </w:r>
-      <w:r>
-        <w:rPr>
-          <w:rFonts w:ascii="Monospace" w:hAnsi="Monospace"/>
-          <w:color w:val="3C3C3C"/>
-          <w:sz w:val="24"/>
-          <w:u w:val="none"/>
-          <w:shd w:fill="E8F2FE" w:val="clear"/>
-        </w:rPr>
-        <w:t>"opportunities": "post grad, IT job"</w:t>
-      </w:r>
-    </w:p>
-    <w:p>
-      <w:pPr>
-        <w:pStyle w:val="Normal"/>
-        <w:rPr>
-          <w:u w:val="none"/>
-        </w:rPr>
-      </w:pPr>
-      <w:r>
-        <w:rPr>
-          <w:rFonts w:ascii="Monospace" w:hAnsi="Monospace"/>
-          <w:color w:val="3C3C3C"/>
-          <w:sz w:val="24"/>
-          <w:u w:val="none"/>
-          <w:shd w:fill="E8F2FE" w:val="clear"/>
-        </w:rPr>
-        <w:t xml:space="preserve">        </w:t>
-      </w:r>
-      <w:r>
-        <w:rPr>
-          <w:rFonts w:ascii="Monospace" w:hAnsi="Monospace"/>
-          <w:color w:val="3C3C3C"/>
-          <w:sz w:val="24"/>
-          <w:u w:val="none"/>
-          <w:shd w:fill="E8F2FE" w:val="clear"/>
-        </w:rPr>
-        <w:t>}</w:t>
-      </w:r>
-    </w:p>
-    <w:p>
-      <w:pPr>
-        <w:pStyle w:val="Normal"/>
-        <w:rPr>
-          <w:u w:val="none"/>
-        </w:rPr>
-      </w:pPr>
-      <w:r>
-        <w:rPr>
-          <w:rFonts w:ascii="Monospace" w:hAnsi="Monospace"/>
-          <w:color w:val="3C3C3C"/>
-          <w:sz w:val="24"/>
-          <w:u w:val="none"/>
-          <w:shd w:fill="E8F2FE" w:val="clear"/>
-        </w:rPr>
-        <w:t xml:space="preserve">    </w:t>
-      </w:r>
-      <w:r>
-        <w:rPr>
-          <w:rFonts w:ascii="Monospace" w:hAnsi="Monospace"/>
-          <w:color w:val="3C3C3C"/>
-          <w:sz w:val="24"/>
-          <w:u w:val="none"/>
-          <w:shd w:fill="E8F2FE" w:val="clear"/>
-        </w:rPr>
-        <w:t>}</w:t>
-      </w:r>
-    </w:p>
-    <w:p>
-      <w:pPr>
-        <w:pStyle w:val="Normal"/>
-        <w:rPr>
-          <w:u w:val="none"/>
-        </w:rPr>
+        <w:rPr/>
       </w:pPr>
       <w:r>
         <w:rPr>
@@ -1476,7 +1024,13 @@
         </w:rPr>
       </w:pPr>
       <w:r>
-        <w:rPr/>
+        <w:rPr>
+          <w:rFonts w:ascii="Monospace" w:hAnsi="Monospace"/>
+          <w:color w:val="3C3C3C"/>
+          <w:sz w:val="24"/>
+          <w:highlight w:val="blue"/>
+          <w:u w:val="single"/>
+        </w:rPr>
       </w:r>
     </w:p>
     <w:p>
@@ -1506,23 +1060,7 @@
           <w:u w:val="none"/>
           <w:shd w:fill="E8F2FE" w:val="clear"/>
         </w:rPr>
-        <w:t>/api/v1/careerselector</w:t>
-      </w:r>
-      <w:r>
-        <w:rPr>
-          <w:rFonts w:ascii="Monospace" w:hAnsi="Monospace"/>
-          <w:b/>
-          <w:bCs/>
-          <w:i w:val="false"/>
-          <w:caps w:val="false"/>
-          <w:smallCaps w:val="false"/>
-          <w:color w:val="505050"/>
-          <w:spacing w:val="0"/>
-          <w:sz w:val="24"/>
-          <w:u w:val="none"/>
-          <w:shd w:fill="E8F2FE" w:val="clear"/>
-        </w:rPr>
-        <w:t xml:space="preserve"> (POST)</w:t>
+        <w:t>/api/v1/careerselector (POST)</w:t>
       </w:r>
     </w:p>
     <w:p>
@@ -1591,6 +1129,7 @@
           <w:b/>
           <w:bCs/>
           <w:i w:val="false"/>
+          <w:i w:val="false"/>
           <w:caps w:val="false"/>
           <w:smallCaps w:val="false"/>
           <w:color w:val="505050"/>
@@ -1601,29 +1140,36 @@
       </w:pPr>
       <w:r>
         <w:rPr>
+          <w:rFonts w:ascii="Monospace" w:hAnsi="Monospace"/>
+          <w:b/>
+          <w:bCs/>
+          <w:i w:val="false"/>
+          <w:caps w:val="false"/>
+          <w:smallCaps w:val="false"/>
+          <w:color w:val="505050"/>
+          <w:spacing w:val="0"/>
+          <w:sz w:val="24"/>
+          <w:highlight w:val="blue"/>
+        </w:rPr>
+      </w:r>
+    </w:p>
+    <w:p>
+      <w:pPr>
+        <w:pStyle w:val="Normal"/>
+        <w:rPr/>
+      </w:pPr>
+      <w:r>
+        <w:rPr>
+          <w:rFonts w:ascii="Monospace" w:hAnsi="Monospace"/>
+          <w:b/>
+          <w:bCs/>
+          <w:i w:val="false"/>
+          <w:caps w:val="false"/>
+          <w:smallCaps w:val="false"/>
+          <w:color w:val="505050"/>
+          <w:spacing w:val="0"/>
+          <w:sz w:val="24"/>
           <w:u w:val="single"/>
-        </w:rPr>
-      </w:r>
-    </w:p>
-    <w:p>
-      <w:pPr>
-        <w:pStyle w:val="Normal"/>
-        <w:rPr>
-          <w:u w:val="single"/>
-        </w:rPr>
-      </w:pPr>
-      <w:r>
-        <w:rPr>
-          <w:rFonts w:ascii="Monospace" w:hAnsi="Monospace"/>
-          <w:b/>
-          <w:bCs/>
-          <w:i w:val="false"/>
-          <w:caps w:val="false"/>
-          <w:smallCaps w:val="false"/>
-          <w:color w:val="505050"/>
-          <w:spacing w:val="0"/>
-          <w:sz w:val="24"/>
-          <w:u w:val="single"/>
           <w:shd w:fill="E8F2FE" w:val="clear"/>
         </w:rPr>
         <w:t>DATA</w:t>
@@ -1638,6 +1184,7 @@
           <w:b/>
           <w:bCs/>
           <w:i w:val="false"/>
+          <w:i w:val="false"/>
           <w:caps w:val="false"/>
           <w:smallCaps w:val="false"/>
           <w:color w:val="505050"/>
@@ -1648,16 +1195,23 @@
       </w:pPr>
       <w:r>
         <w:rPr>
-          <w:u w:val="none"/>
-        </w:rPr>
-      </w:r>
-    </w:p>
-    <w:p>
-      <w:pPr>
-        <w:pStyle w:val="Normal"/>
-        <w:rPr>
-          <w:u w:val="none"/>
-        </w:rPr>
+          <w:rFonts w:ascii="Monospace" w:hAnsi="Monospace"/>
+          <w:b/>
+          <w:bCs/>
+          <w:i w:val="false"/>
+          <w:caps w:val="false"/>
+          <w:smallCaps w:val="false"/>
+          <w:color w:val="505050"/>
+          <w:spacing w:val="0"/>
+          <w:sz w:val="24"/>
+          <w:highlight w:val="blue"/>
+        </w:rPr>
+      </w:r>
+    </w:p>
+    <w:p>
+      <w:pPr>
+        <w:pStyle w:val="Normal"/>
+        <w:rPr/>
       </w:pPr>
       <w:r>
         <w:rPr>
@@ -1679,9 +1233,7 @@
     <w:p>
       <w:pPr>
         <w:pStyle w:val="Normal"/>
-        <w:rPr>
-          <w:u w:val="none"/>
-        </w:rPr>
+        <w:rPr/>
       </w:pPr>
       <w:r>
         <w:rPr>
@@ -1719,9 +1271,7 @@
     <w:p>
       <w:pPr>
         <w:pStyle w:val="Normal"/>
-        <w:rPr>
-          <w:u w:val="none"/>
-        </w:rPr>
+        <w:rPr/>
       </w:pPr>
       <w:r>
         <w:rPr>
@@ -1753,15 +1303,13 @@
           <w:u w:val="none"/>
           <w:shd w:fill="E8F2FE" w:val="clear"/>
         </w:rPr>
-        <w:t>"videoURL": null,</w:t>
-      </w:r>
-    </w:p>
-    <w:p>
-      <w:pPr>
-        <w:pStyle w:val="Normal"/>
-        <w:rPr>
-          <w:u w:val="none"/>
-        </w:rPr>
+        <w:t>"videoURL": "https://www.youtube.com/embed/zdCiaXPE8JQ",</w:t>
+      </w:r>
+    </w:p>
+    <w:p>
+      <w:pPr>
+        <w:pStyle w:val="Normal"/>
+        <w:rPr/>
       </w:pPr>
       <w:r>
         <w:rPr>
@@ -1793,15 +1341,51 @@
           <w:u w:val="none"/>
           <w:shd w:fill="E8F2FE" w:val="clear"/>
         </w:rPr>
+        <w:t>"name": "Mr.APJ",</w:t>
+      </w:r>
+    </w:p>
+    <w:p>
+      <w:pPr>
+        <w:pStyle w:val="Normal"/>
+        <w:rPr/>
+      </w:pPr>
+      <w:r>
+        <w:rPr>
+          <w:rFonts w:ascii="Monospace" w:hAnsi="Monospace"/>
+          <w:b/>
+          <w:bCs/>
+          <w:i w:val="false"/>
+          <w:caps w:val="false"/>
+          <w:smallCaps w:val="false"/>
+          <w:color w:val="505050"/>
+          <w:spacing w:val="0"/>
+          <w:sz w:val="24"/>
+          <w:u w:val="none"/>
+          <w:shd w:fill="E8F2FE" w:val="clear"/>
+        </w:rPr>
+        <w:t xml:space="preserve">        </w:t>
+      </w:r>
+      <w:r>
+        <w:rPr>
+          <w:rFonts w:ascii="Monospace" w:hAnsi="Monospace"/>
+          <w:b/>
+          <w:bCs/>
+          <w:i w:val="false"/>
+          <w:caps w:val="false"/>
+          <w:smallCaps w:val="false"/>
+          <w:color w:val="505050"/>
+          <w:spacing w:val="0"/>
+          <w:sz w:val="24"/>
+          <w:u w:val="none"/>
+          <w:shd w:fill="E8F2FE" w:val="clear"/>
+        </w:rPr>
         <w:t>"id": "1",</w:t>
       </w:r>
     </w:p>
     <w:p>
       <w:pPr>
         <w:pStyle w:val="Normal"/>
-        <w:rPr>
-          <w:u w:val="none"/>
-        </w:rPr>
+        <w:rPr/>
       </w:pPr>
       <w:r>
         <w:rPr>
@@ -1833,15 +1417,89 @@
           <w:u w:val="none"/>
           <w:shd w:fill="E8F2FE" w:val="clear"/>
         </w:rPr>
-        <w:t>"videoname": null,</w:t>
-      </w:r>
-    </w:p>
-    <w:p>
-      <w:pPr>
-        <w:pStyle w:val="Normal"/>
-        <w:rPr>
-          <w:u w:val="none"/>
-        </w:rPr>
+        <w:t>"cardName": "Agriculture"</w:t>
+      </w:r>
+    </w:p>
+    <w:p>
+      <w:pPr>
+        <w:pStyle w:val="Normal"/>
+        <w:rPr/>
+      </w:pPr>
+      <w:r>
+        <w:rPr>
+          <w:rFonts w:ascii="Monospace" w:hAnsi="Monospace"/>
+          <w:b/>
+          <w:bCs/>
+          <w:i w:val="false"/>
+          <w:caps w:val="false"/>
+          <w:smallCaps w:val="false"/>
+          <w:color w:val="505050"/>
+          <w:spacing w:val="0"/>
+          <w:sz w:val="24"/>
+          <w:u w:val="none"/>
+          <w:shd w:fill="E8F2FE" w:val="clear"/>
+        </w:rPr>
+        <w:t xml:space="preserve">    </w:t>
+      </w:r>
+      <w:r>
+        <w:rPr>
+          <w:rFonts w:ascii="Monospace" w:hAnsi="Monospace"/>
+          <w:b/>
+          <w:bCs/>
+          <w:i w:val="false"/>
+          <w:caps w:val="false"/>
+          <w:smallCaps w:val="false"/>
+          <w:color w:val="505050"/>
+          <w:spacing w:val="0"/>
+          <w:sz w:val="24"/>
+          <w:u w:val="none"/>
+          <w:shd w:fill="E8F2FE" w:val="clear"/>
+        </w:rPr>
+        <w:t>},</w:t>
+      </w:r>
+    </w:p>
+    <w:p>
+      <w:pPr>
+        <w:pStyle w:val="Normal"/>
+        <w:rPr/>
+      </w:pPr>
+      <w:r>
+        <w:rPr>
+          <w:rFonts w:ascii="Monospace" w:hAnsi="Monospace"/>
+          <w:b/>
+          <w:bCs/>
+          <w:i w:val="false"/>
+          <w:caps w:val="false"/>
+          <w:smallCaps w:val="false"/>
+          <w:color w:val="505050"/>
+          <w:spacing w:val="0"/>
+          <w:sz w:val="24"/>
+          <w:u w:val="none"/>
+          <w:shd w:fill="E8F2FE" w:val="clear"/>
+        </w:rPr>
+        <w:t xml:space="preserve">    </w:t>
+      </w:r>
+      <w:r>
+        <w:rPr>
+          <w:rFonts w:ascii="Monospace" w:hAnsi="Monospace"/>
+          <w:b/>
+          <w:bCs/>
+          <w:i w:val="false"/>
+          <w:caps w:val="false"/>
+          <w:smallCaps w:val="false"/>
+          <w:color w:val="505050"/>
+          <w:spacing w:val="0"/>
+          <w:sz w:val="24"/>
+          <w:u w:val="none"/>
+          <w:shd w:fill="E8F2FE" w:val="clear"/>
+        </w:rPr>
+        <w:t>{</w:t>
+      </w:r>
+    </w:p>
+    <w:p>
+      <w:pPr>
+        <w:pStyle w:val="Normal"/>
+        <w:rPr/>
       </w:pPr>
       <w:r>
         <w:rPr>
@@ -1873,15 +1531,127 @@
           <w:u w:val="none"/>
           <w:shd w:fill="E8F2FE" w:val="clear"/>
         </w:rPr>
-        <w:t>"name": "Agriculture"</w:t>
-      </w:r>
-    </w:p>
-    <w:p>
-      <w:pPr>
-        <w:pStyle w:val="Normal"/>
-        <w:rPr>
-          <w:u w:val="none"/>
-        </w:rPr>
+        <w:t>"videoURL": "https://www.youtube.com/embed/mpfxsvBPWEs",</w:t>
+      </w:r>
+    </w:p>
+    <w:p>
+      <w:pPr>
+        <w:pStyle w:val="Normal"/>
+        <w:rPr/>
+      </w:pPr>
+      <w:r>
+        <w:rPr>
+          <w:rFonts w:ascii="Monospace" w:hAnsi="Monospace"/>
+          <w:b/>
+          <w:bCs/>
+          <w:i w:val="false"/>
+          <w:caps w:val="false"/>
+          <w:smallCaps w:val="false"/>
+          <w:color w:val="505050"/>
+          <w:spacing w:val="0"/>
+          <w:sz w:val="24"/>
+          <w:u w:val="none"/>
+          <w:shd w:fill="E8F2FE" w:val="clear"/>
+        </w:rPr>
+        <w:t xml:space="preserve">        </w:t>
+      </w:r>
+      <w:r>
+        <w:rPr>
+          <w:rFonts w:ascii="Monospace" w:hAnsi="Monospace"/>
+          <w:b/>
+          <w:bCs/>
+          <w:i w:val="false"/>
+          <w:caps w:val="false"/>
+          <w:smallCaps w:val="false"/>
+          <w:color w:val="505050"/>
+          <w:spacing w:val="0"/>
+          <w:sz w:val="24"/>
+          <w:u w:val="none"/>
+          <w:shd w:fill="E8F2FE" w:val="clear"/>
+        </w:rPr>
+        <w:t>"name": "Mr.SUNDAR",</w:t>
+      </w:r>
+    </w:p>
+    <w:p>
+      <w:pPr>
+        <w:pStyle w:val="Normal"/>
+        <w:rPr/>
+      </w:pPr>
+      <w:r>
+        <w:rPr>
+          <w:rFonts w:ascii="Monospace" w:hAnsi="Monospace"/>
+          <w:b/>
+          <w:bCs/>
+          <w:i w:val="false"/>
+          <w:caps w:val="false"/>
+          <w:smallCaps w:val="false"/>
+          <w:color w:val="505050"/>
+          <w:spacing w:val="0"/>
+          <w:sz w:val="24"/>
+          <w:u w:val="none"/>
+          <w:shd w:fill="E8F2FE" w:val="clear"/>
+        </w:rPr>
+        <w:t xml:space="preserve">        </w:t>
+      </w:r>
+      <w:r>
+        <w:rPr>
+          <w:rFonts w:ascii="Monospace" w:hAnsi="Monospace"/>
+          <w:b/>
+          <w:bCs/>
+          <w:i w:val="false"/>
+          <w:caps w:val="false"/>
+          <w:smallCaps w:val="false"/>
+          <w:color w:val="505050"/>
+          <w:spacing w:val="0"/>
+          <w:sz w:val="24"/>
+          <w:u w:val="none"/>
+          <w:shd w:fill="E8F2FE" w:val="clear"/>
+        </w:rPr>
+        <w:t>"id": "2",</w:t>
+      </w:r>
+    </w:p>
+    <w:p>
+      <w:pPr>
+        <w:pStyle w:val="Normal"/>
+        <w:rPr/>
+      </w:pPr>
+      <w:r>
+        <w:rPr>
+          <w:rFonts w:ascii="Monospace" w:hAnsi="Monospace"/>
+          <w:b/>
+          <w:bCs/>
+          <w:i w:val="false"/>
+          <w:caps w:val="false"/>
+          <w:smallCaps w:val="false"/>
+          <w:color w:val="505050"/>
+          <w:spacing w:val="0"/>
+          <w:sz w:val="24"/>
+          <w:u w:val="none"/>
+          <w:shd w:fill="E8F2FE" w:val="clear"/>
+        </w:rPr>
+        <w:t xml:space="preserve">        </w:t>
+      </w:r>
+      <w:r>
+        <w:rPr>
+          <w:rFonts w:ascii="Monospace" w:hAnsi="Monospace"/>
+          <w:b/>
+          <w:bCs/>
+          <w:i w:val="false"/>
+          <w:caps w:val="false"/>
+          <w:smallCaps w:val="false"/>
+          <w:color w:val="505050"/>
+          <w:spacing w:val="0"/>
+          <w:sz w:val="24"/>
+          <w:u w:val="none"/>
+          <w:shd w:fill="E8F2FE" w:val="clear"/>
+        </w:rPr>
+        <w:t>"cardName": "Information Technologies"</w:t>
+      </w:r>
+    </w:p>
+    <w:p>
+      <w:pPr>
+        <w:pStyle w:val="Normal"/>
+        <w:rPr/>
       </w:pPr>
       <w:r>
         <w:rPr>
@@ -1919,9 +1689,7 @@
     <w:p>
       <w:pPr>
         <w:pStyle w:val="Normal"/>
-        <w:rPr>
-          <w:u w:val="none"/>
-        </w:rPr>
+        <w:rPr/>
       </w:pPr>
       <w:r>
         <w:rPr>
@@ -1959,9 +1727,7 @@
     <w:p>
       <w:pPr>
         <w:pStyle w:val="Normal"/>
-        <w:rPr>
-          <w:u w:val="none"/>
-        </w:rPr>
+        <w:rPr/>
       </w:pPr>
       <w:r>
         <w:rPr>
@@ -1993,15 +1759,13 @@
           <w:u w:val="none"/>
           <w:shd w:fill="E8F2FE" w:val="clear"/>
         </w:rPr>
-        <w:t>"videoURL": null,</w:t>
-      </w:r>
-    </w:p>
-    <w:p>
-      <w:pPr>
-        <w:pStyle w:val="Normal"/>
-        <w:rPr>
-          <w:u w:val="none"/>
-        </w:rPr>
+        <w:t>"videoURL": "https://www.youtube.com/embed/BxY_eJLBflk",</w:t>
+      </w:r>
+    </w:p>
+    <w:p>
+      <w:pPr>
+        <w:pStyle w:val="Normal"/>
+        <w:rPr/>
       </w:pPr>
       <w:r>
         <w:rPr>
@@ -2033,15 +1797,13 @@
           <w:u w:val="none"/>
           <w:shd w:fill="E8F2FE" w:val="clear"/>
         </w:rPr>
-        <w:t>"id": "2",</w:t>
-      </w:r>
-    </w:p>
-    <w:p>
-      <w:pPr>
-        <w:pStyle w:val="Normal"/>
-        <w:rPr>
-          <w:u w:val="none"/>
-        </w:rPr>
+        <w:t>"name": "Mr.DENZEL",</w:t>
+      </w:r>
+    </w:p>
+    <w:p>
+      <w:pPr>
+        <w:pStyle w:val="Normal"/>
+        <w:rPr/>
       </w:pPr>
       <w:r>
         <w:rPr>
@@ -2073,15 +1835,13 @@
           <w:u w:val="none"/>
           <w:shd w:fill="E8F2FE" w:val="clear"/>
         </w:rPr>
-        <w:t>"videoname": null,</w:t>
-      </w:r>
-    </w:p>
-    <w:p>
-      <w:pPr>
-        <w:pStyle w:val="Normal"/>
-        <w:rPr>
-          <w:u w:val="none"/>
-        </w:rPr>
+        <w:t>"id": "3",</w:t>
+      </w:r>
+    </w:p>
+    <w:p>
+      <w:pPr>
+        <w:pStyle w:val="Normal"/>
+        <w:rPr/>
       </w:pPr>
       <w:r>
         <w:rPr>
@@ -2113,15 +1873,13 @@
           <w:u w:val="none"/>
           <w:shd w:fill="E8F2FE" w:val="clear"/>
         </w:rPr>
-        <w:t>"name": "Information Technologies"</w:t>
-      </w:r>
-    </w:p>
-    <w:p>
-      <w:pPr>
-        <w:pStyle w:val="Normal"/>
-        <w:rPr>
-          <w:u w:val="none"/>
-        </w:rPr>
+        <w:t>"cardName": "Construction"</w:t>
+      </w:r>
+    </w:p>
+    <w:p>
+      <w:pPr>
+        <w:pStyle w:val="Normal"/>
+        <w:rPr/>
       </w:pPr>
       <w:r>
         <w:rPr>
@@ -2153,255 +1911,13 @@
           <w:u w:val="none"/>
           <w:shd w:fill="E8F2FE" w:val="clear"/>
         </w:rPr>
-        <w:t>},</w:t>
-      </w:r>
-    </w:p>
-    <w:p>
-      <w:pPr>
-        <w:pStyle w:val="Normal"/>
-        <w:rPr>
-          <w:u w:val="none"/>
-        </w:rPr>
-      </w:pPr>
-      <w:r>
-        <w:rPr>
-          <w:rFonts w:ascii="Monospace" w:hAnsi="Monospace"/>
-          <w:b/>
-          <w:bCs/>
-          <w:i w:val="false"/>
-          <w:caps w:val="false"/>
-          <w:smallCaps w:val="false"/>
-          <w:color w:val="505050"/>
-          <w:spacing w:val="0"/>
-          <w:sz w:val="24"/>
-          <w:u w:val="none"/>
-          <w:shd w:fill="E8F2FE" w:val="clear"/>
-        </w:rPr>
-        <w:t xml:space="preserve">    </w:t>
-      </w:r>
-      <w:r>
-        <w:rPr>
-          <w:rFonts w:ascii="Monospace" w:hAnsi="Monospace"/>
-          <w:b/>
-          <w:bCs/>
-          <w:i w:val="false"/>
-          <w:caps w:val="false"/>
-          <w:smallCaps w:val="false"/>
-          <w:color w:val="505050"/>
-          <w:spacing w:val="0"/>
-          <w:sz w:val="24"/>
-          <w:u w:val="none"/>
-          <w:shd w:fill="E8F2FE" w:val="clear"/>
-        </w:rPr>
-        <w:t>{</w:t>
-      </w:r>
-    </w:p>
-    <w:p>
-      <w:pPr>
-        <w:pStyle w:val="Normal"/>
-        <w:rPr>
-          <w:u w:val="none"/>
-        </w:rPr>
-      </w:pPr>
-      <w:r>
-        <w:rPr>
-          <w:rFonts w:ascii="Monospace" w:hAnsi="Monospace"/>
-          <w:b/>
-          <w:bCs/>
-          <w:i w:val="false"/>
-          <w:caps w:val="false"/>
-          <w:smallCaps w:val="false"/>
-          <w:color w:val="505050"/>
-          <w:spacing w:val="0"/>
-          <w:sz w:val="24"/>
-          <w:u w:val="none"/>
-          <w:shd w:fill="E8F2FE" w:val="clear"/>
-        </w:rPr>
-        <w:t xml:space="preserve">        </w:t>
-      </w:r>
-      <w:r>
-        <w:rPr>
-          <w:rFonts w:ascii="Monospace" w:hAnsi="Monospace"/>
-          <w:b/>
-          <w:bCs/>
-          <w:i w:val="false"/>
-          <w:caps w:val="false"/>
-          <w:smallCaps w:val="false"/>
-          <w:color w:val="505050"/>
-          <w:spacing w:val="0"/>
-          <w:sz w:val="24"/>
-          <w:u w:val="none"/>
-          <w:shd w:fill="E8F2FE" w:val="clear"/>
-        </w:rPr>
-        <w:t>"videoURL": null,</w:t>
-      </w:r>
-    </w:p>
-    <w:p>
-      <w:pPr>
-        <w:pStyle w:val="Normal"/>
-        <w:rPr>
-          <w:u w:val="none"/>
-        </w:rPr>
-      </w:pPr>
-      <w:r>
-        <w:rPr>
-          <w:rFonts w:ascii="Monospace" w:hAnsi="Monospace"/>
-          <w:b/>
-          <w:bCs/>
-          <w:i w:val="false"/>
-          <w:caps w:val="false"/>
-          <w:smallCaps w:val="false"/>
-          <w:color w:val="505050"/>
-          <w:spacing w:val="0"/>
-          <w:sz w:val="24"/>
-          <w:u w:val="none"/>
-          <w:shd w:fill="E8F2FE" w:val="clear"/>
-        </w:rPr>
-        <w:t xml:space="preserve">        </w:t>
-      </w:r>
-      <w:r>
-        <w:rPr>
-          <w:rFonts w:ascii="Monospace" w:hAnsi="Monospace"/>
-          <w:b/>
-          <w:bCs/>
-          <w:i w:val="false"/>
-          <w:caps w:val="false"/>
-          <w:smallCaps w:val="false"/>
-          <w:color w:val="505050"/>
-          <w:spacing w:val="0"/>
-          <w:sz w:val="24"/>
-          <w:u w:val="none"/>
-          <w:shd w:fill="E8F2FE" w:val="clear"/>
-        </w:rPr>
-        <w:t>"id": "3",</w:t>
-      </w:r>
-    </w:p>
-    <w:p>
-      <w:pPr>
-        <w:pStyle w:val="Normal"/>
-        <w:rPr>
-          <w:u w:val="none"/>
-        </w:rPr>
-      </w:pPr>
-      <w:r>
-        <w:rPr>
-          <w:rFonts w:ascii="Monospace" w:hAnsi="Monospace"/>
-          <w:b/>
-          <w:bCs/>
-          <w:i w:val="false"/>
-          <w:caps w:val="false"/>
-          <w:smallCaps w:val="false"/>
-          <w:color w:val="505050"/>
-          <w:spacing w:val="0"/>
-          <w:sz w:val="24"/>
-          <w:u w:val="none"/>
-          <w:shd w:fill="E8F2FE" w:val="clear"/>
-        </w:rPr>
-        <w:t xml:space="preserve">        </w:t>
-      </w:r>
-      <w:r>
-        <w:rPr>
-          <w:rFonts w:ascii="Monospace" w:hAnsi="Monospace"/>
-          <w:b/>
-          <w:bCs/>
-          <w:i w:val="false"/>
-          <w:caps w:val="false"/>
-          <w:smallCaps w:val="false"/>
-          <w:color w:val="505050"/>
-          <w:spacing w:val="0"/>
-          <w:sz w:val="24"/>
-          <w:u w:val="none"/>
-          <w:shd w:fill="E8F2FE" w:val="clear"/>
-        </w:rPr>
-        <w:t>"videoname": null,</w:t>
-      </w:r>
-    </w:p>
-    <w:p>
-      <w:pPr>
-        <w:pStyle w:val="Normal"/>
-        <w:rPr>
-          <w:u w:val="none"/>
-        </w:rPr>
-      </w:pPr>
-      <w:r>
-        <w:rPr>
-          <w:rFonts w:ascii="Monospace" w:hAnsi="Monospace"/>
-          <w:b/>
-          <w:bCs/>
-          <w:i w:val="false"/>
-          <w:caps w:val="false"/>
-          <w:smallCaps w:val="false"/>
-          <w:color w:val="505050"/>
-          <w:spacing w:val="0"/>
-          <w:sz w:val="24"/>
-          <w:u w:val="none"/>
-          <w:shd w:fill="E8F2FE" w:val="clear"/>
-        </w:rPr>
-        <w:t xml:space="preserve">        </w:t>
-      </w:r>
-      <w:r>
-        <w:rPr>
-          <w:rFonts w:ascii="Monospace" w:hAnsi="Monospace"/>
-          <w:b/>
-          <w:bCs/>
-          <w:i w:val="false"/>
-          <w:caps w:val="false"/>
-          <w:smallCaps w:val="false"/>
-          <w:color w:val="505050"/>
-          <w:spacing w:val="0"/>
-          <w:sz w:val="24"/>
-          <w:u w:val="none"/>
-          <w:shd w:fill="E8F2FE" w:val="clear"/>
-        </w:rPr>
-        <w:t>"name": "Construction"</w:t>
-      </w:r>
-    </w:p>
-    <w:p>
-      <w:pPr>
-        <w:pStyle w:val="Normal"/>
-        <w:rPr>
-          <w:u w:val="none"/>
-        </w:rPr>
-      </w:pPr>
-      <w:r>
-        <w:rPr>
-          <w:rFonts w:ascii="Monospace" w:hAnsi="Monospace"/>
-          <w:b/>
-          <w:bCs/>
-          <w:i w:val="false"/>
-          <w:caps w:val="false"/>
-          <w:smallCaps w:val="false"/>
-          <w:color w:val="505050"/>
-          <w:spacing w:val="0"/>
-          <w:sz w:val="24"/>
-          <w:u w:val="none"/>
-          <w:shd w:fill="E8F2FE" w:val="clear"/>
-        </w:rPr>
-        <w:t xml:space="preserve">    </w:t>
-      </w:r>
-      <w:r>
-        <w:rPr>
-          <w:rFonts w:ascii="Monospace" w:hAnsi="Monospace"/>
-          <w:b/>
-          <w:bCs/>
-          <w:i w:val="false"/>
-          <w:caps w:val="false"/>
-          <w:smallCaps w:val="false"/>
-          <w:color w:val="505050"/>
-          <w:spacing w:val="0"/>
-          <w:sz w:val="24"/>
-          <w:u w:val="none"/>
-          <w:shd w:fill="E8F2FE" w:val="clear"/>
-        </w:rPr>
         <w:t>}</w:t>
       </w:r>
     </w:p>
     <w:p>
       <w:pPr>
         <w:pStyle w:val="Normal"/>
-        <w:rPr>
-          <w:u w:val="none"/>
-        </w:rPr>
+        <w:rPr/>
       </w:pPr>
       <w:r>
         <w:rPr>
@@ -2429,6 +1945,7 @@
           <w:b/>
           <w:bCs/>
           <w:i w:val="false"/>
+          <w:i w:val="false"/>
           <w:caps w:val="false"/>
           <w:smallCaps w:val="false"/>
           <w:color w:val="505050"/>
@@ -2439,7 +1956,19 @@
         </w:rPr>
       </w:pPr>
       <w:r>
-        <w:rPr/>
+        <w:rPr>
+          <w:rFonts w:ascii="Monospace" w:hAnsi="Monospace"/>
+          <w:b/>
+          <w:bCs/>
+          <w:i w:val="false"/>
+          <w:caps w:val="false"/>
+          <w:smallCaps w:val="false"/>
+          <w:color w:val="505050"/>
+          <w:spacing w:val="0"/>
+          <w:sz w:val="24"/>
+          <w:highlight w:val="blue"/>
+          <w:u w:val="none"/>
+        </w:rPr>
       </w:r>
     </w:p>
     <w:p>
@@ -2530,6 +2059,7 @@
           <w:b/>
           <w:bCs/>
           <w:i w:val="false"/>
+          <w:i w:val="false"/>
           <w:caps w:val="false"/>
           <w:smallCaps w:val="false"/>
           <w:color w:val="505050"/>
@@ -2540,29 +2070,38 @@
       </w:pPr>
       <w:r>
         <w:rPr>
+          <w:rFonts w:ascii="Monospace" w:hAnsi="Monospace"/>
+          <w:b/>
+          <w:bCs/>
+          <w:i w:val="false"/>
+          <w:caps w:val="false"/>
+          <w:smallCaps w:val="false"/>
+          <w:color w:val="505050"/>
+          <w:spacing w:val="0"/>
+          <w:sz w:val="24"/>
+          <w:highlight w:val="blue"/>
+        </w:rPr>
+      </w:r>
+    </w:p>
+    <w:p>
+      <w:pPr>
+        <w:pStyle w:val="Normal"/>
+        <w:rPr>
           <w:u w:val="single"/>
         </w:rPr>
-      </w:r>
-    </w:p>
-    <w:p>
-      <w:pPr>
-        <w:pStyle w:val="Normal"/>
-        <w:rPr>
+      </w:pPr>
+      <w:r>
+        <w:rPr>
+          <w:rFonts w:ascii="Monospace" w:hAnsi="Monospace"/>
+          <w:b/>
+          <w:bCs/>
+          <w:i w:val="false"/>
+          <w:caps w:val="false"/>
+          <w:smallCaps w:val="false"/>
+          <w:color w:val="505050"/>
+          <w:spacing w:val="0"/>
+          <w:sz w:val="24"/>
           <w:u w:val="single"/>
-        </w:rPr>
-      </w:pPr>
-      <w:r>
-        <w:rPr>
-          <w:rFonts w:ascii="Monospace" w:hAnsi="Monospace"/>
-          <w:b/>
-          <w:bCs/>
-          <w:i w:val="false"/>
-          <w:caps w:val="false"/>
-          <w:smallCaps w:val="false"/>
-          <w:color w:val="505050"/>
-          <w:spacing w:val="0"/>
-          <w:sz w:val="24"/>
-          <w:u w:val="single"/>
           <w:shd w:fill="E8F2FE" w:val="clear"/>
         </w:rPr>
         <w:t>DATA</w:t>
@@ -2574,6 +2113,7 @@
         <w:rPr>
           <w:rFonts w:ascii="Monospace" w:hAnsi="Monospace"/>
           <w:i w:val="false"/>
+          <w:i w:val="false"/>
           <w:caps w:val="false"/>
           <w:smallCaps w:val="false"/>
           <w:color w:val="505050"/>
@@ -2584,21 +2124,21 @@
       </w:pPr>
       <w:r>
         <w:rPr>
-          <w:b w:val="false"/>
-          <w:bCs w:val="false"/>
-          <w:u w:val="none"/>
-        </w:rPr>
-      </w:r>
-    </w:p>
-    <w:p>
-      <w:pPr>
-        <w:pStyle w:val="Normal"/>
-        <w:rPr>
-          <w:b w:val="false"/>
-          <w:b w:val="false"/>
-          <w:bCs w:val="false"/>
-          <w:u w:val="none"/>
-        </w:rPr>
+          <w:rFonts w:ascii="Monospace" w:hAnsi="Monospace"/>
+          <w:i w:val="false"/>
+          <w:caps w:val="false"/>
+          <w:smallCaps w:val="false"/>
+          <w:color w:val="505050"/>
+          <w:spacing w:val="0"/>
+          <w:sz w:val="24"/>
+          <w:highlight w:val="blue"/>
+        </w:rPr>
+      </w:r>
+    </w:p>
+    <w:p>
+      <w:pPr>
+        <w:pStyle w:val="Normal"/>
+        <w:rPr/>
       </w:pPr>
       <w:r>
         <w:rPr>
@@ -2620,12 +2160,7 @@
     <w:p>
       <w:pPr>
         <w:pStyle w:val="Normal"/>
-        <w:rPr>
-          <w:b w:val="false"/>
-          <w:b w:val="false"/>
-          <w:bCs w:val="false"/>
-          <w:u w:val="none"/>
-        </w:rPr>
+        <w:rPr/>
       </w:pPr>
       <w:r>
         <w:rPr>
@@ -2663,12 +2198,7 @@
     <w:p>
       <w:pPr>
         <w:pStyle w:val="Normal"/>
-        <w:rPr>
-          <w:b w:val="false"/>
-          <w:b w:val="false"/>
-          <w:bCs w:val="false"/>
-          <w:u w:val="none"/>
-        </w:rPr>
+        <w:rPr/>
       </w:pPr>
       <w:r>
         <w:rPr>
@@ -2706,12 +2236,7 @@
     <w:p>
       <w:pPr>
         <w:pStyle w:val="Normal"/>
-        <w:rPr>
-          <w:b w:val="false"/>
-          <w:b w:val="false"/>
-          <w:bCs w:val="false"/>
-          <w:u w:val="none"/>
-        </w:rPr>
+        <w:rPr/>
       </w:pPr>
       <w:r>
         <w:rPr>
@@ -2749,12 +2274,7 @@
     <w:p>
       <w:pPr>
         <w:pStyle w:val="Normal"/>
-        <w:rPr>
-          <w:b w:val="false"/>
-          <w:b w:val="false"/>
-          <w:bCs w:val="false"/>
-          <w:u w:val="none"/>
-        </w:rPr>
+        <w:rPr/>
       </w:pPr>
       <w:r>
         <w:rPr>
@@ -2792,12 +2312,7 @@
     <w:p>
       <w:pPr>
         <w:pStyle w:val="Normal"/>
-        <w:rPr>
-          <w:b w:val="false"/>
-          <w:b w:val="false"/>
-          <w:bCs w:val="false"/>
-          <w:u w:val="none"/>
-        </w:rPr>
+        <w:rPr/>
       </w:pPr>
       <w:r>
         <w:rPr>
@@ -2835,12 +2350,7 @@
     <w:p>
       <w:pPr>
         <w:pStyle w:val="Normal"/>
-        <w:rPr>
-          <w:b w:val="false"/>
-          <w:b w:val="false"/>
-          <w:bCs w:val="false"/>
-          <w:u w:val="none"/>
-        </w:rPr>
+        <w:rPr/>
       </w:pPr>
       <w:r>
         <w:rPr>
@@ -2878,12 +2388,7 @@
     <w:p>
       <w:pPr>
         <w:pStyle w:val="Normal"/>
-        <w:rPr>
-          <w:b w:val="false"/>
-          <w:b w:val="false"/>
-          <w:bCs w:val="false"/>
-          <w:u w:val="none"/>
-        </w:rPr>
+        <w:rPr/>
       </w:pPr>
       <w:r>
         <w:rPr>
@@ -2921,12 +2426,7 @@
     <w:p>
       <w:pPr>
         <w:pStyle w:val="Normal"/>
-        <w:rPr>
-          <w:b w:val="false"/>
-          <w:b w:val="false"/>
-          <w:bCs w:val="false"/>
-          <w:u w:val="none"/>
-        </w:rPr>
+        <w:rPr/>
       </w:pPr>
       <w:r>
         <w:rPr>
@@ -2964,12 +2464,7 @@
     <w:p>
       <w:pPr>
         <w:pStyle w:val="Normal"/>
-        <w:rPr>
-          <w:b w:val="false"/>
-          <w:b w:val="false"/>
-          <w:bCs w:val="false"/>
-          <w:u w:val="none"/>
-        </w:rPr>
+        <w:rPr/>
       </w:pPr>
       <w:r>
         <w:rPr>
@@ -3007,12 +2502,7 @@
     <w:p>
       <w:pPr>
         <w:pStyle w:val="Normal"/>
-        <w:rPr>
-          <w:b w:val="false"/>
-          <w:b w:val="false"/>
-          <w:bCs w:val="false"/>
-          <w:u w:val="none"/>
-        </w:rPr>
+        <w:rPr/>
       </w:pPr>
       <w:r>
         <w:rPr>
@@ -3050,12 +2540,7 @@
     <w:p>
       <w:pPr>
         <w:pStyle w:val="Normal"/>
-        <w:rPr>
-          <w:b w:val="false"/>
-          <w:b w:val="false"/>
-          <w:bCs w:val="false"/>
-          <w:u w:val="none"/>
-        </w:rPr>
+        <w:rPr/>
       </w:pPr>
       <w:r>
         <w:rPr>
@@ -3093,12 +2578,7 @@
     <w:p>
       <w:pPr>
         <w:pStyle w:val="Normal"/>
-        <w:rPr>
-          <w:b w:val="false"/>
-          <w:b w:val="false"/>
-          <w:bCs w:val="false"/>
-          <w:u w:val="none"/>
-        </w:rPr>
+        <w:rPr/>
       </w:pPr>
       <w:r>
         <w:rPr>
@@ -3136,12 +2616,7 @@
     <w:p>
       <w:pPr>
         <w:pStyle w:val="Normal"/>
-        <w:rPr>
-          <w:b w:val="false"/>
-          <w:b w:val="false"/>
-          <w:bCs w:val="false"/>
-          <w:u w:val="none"/>
-        </w:rPr>
+        <w:rPr/>
       </w:pPr>
       <w:r>
         <w:rPr>
@@ -3179,12 +2654,7 @@
     <w:p>
       <w:pPr>
         <w:pStyle w:val="Normal"/>
-        <w:rPr>
-          <w:b w:val="false"/>
-          <w:b w:val="false"/>
-          <w:bCs w:val="false"/>
-          <w:u w:val="none"/>
-        </w:rPr>
+        <w:rPr/>
       </w:pPr>
       <w:r>
         <w:rPr>
@@ -3222,12 +2692,7 @@
     <w:p>
       <w:pPr>
         <w:pStyle w:val="Normal"/>
-        <w:rPr>
-          <w:b w:val="false"/>
-          <w:b w:val="false"/>
-          <w:bCs w:val="false"/>
-          <w:u w:val="none"/>
-        </w:rPr>
+        <w:rPr/>
       </w:pPr>
       <w:r>
         <w:rPr>
@@ -3265,12 +2730,7 @@
     <w:p>
       <w:pPr>
         <w:pStyle w:val="Normal"/>
-        <w:rPr>
-          <w:b w:val="false"/>
-          <w:b w:val="false"/>
-          <w:bCs w:val="false"/>
-          <w:u w:val="none"/>
-        </w:rPr>
+        <w:rPr/>
       </w:pPr>
       <w:r>
         <w:rPr>
@@ -3308,12 +2768,7 @@
     <w:p>
       <w:pPr>
         <w:pStyle w:val="Normal"/>
-        <w:rPr>
-          <w:b w:val="false"/>
-          <w:b w:val="false"/>
-          <w:bCs w:val="false"/>
-          <w:u w:val="none"/>
-        </w:rPr>
+        <w:rPr/>
       </w:pPr>
       <w:r>
         <w:rPr>
@@ -3351,12 +2806,7 @@
     <w:p>
       <w:pPr>
         <w:pStyle w:val="Normal"/>
-        <w:rPr>
-          <w:b w:val="false"/>
-          <w:b w:val="false"/>
-          <w:bCs w:val="false"/>
-          <w:u w:val="none"/>
-        </w:rPr>
+        <w:rPr/>
       </w:pPr>
       <w:r>
         <w:rPr>
@@ -3394,12 +2844,7 @@
     <w:p>
       <w:pPr>
         <w:pStyle w:val="Normal"/>
-        <w:rPr>
-          <w:b w:val="false"/>
-          <w:b w:val="false"/>
-          <w:bCs w:val="false"/>
-          <w:u w:val="none"/>
-        </w:rPr>
+        <w:rPr/>
       </w:pPr>
       <w:r>
         <w:rPr>
@@ -3437,12 +2882,7 @@
     <w:p>
       <w:pPr>
         <w:pStyle w:val="Normal"/>
-        <w:rPr>
-          <w:b w:val="false"/>
-          <w:b w:val="false"/>
-          <w:bCs w:val="false"/>
-          <w:u w:val="none"/>
-        </w:rPr>
+        <w:rPr/>
       </w:pPr>
       <w:r>
         <w:rPr>
@@ -3480,12 +2920,7 @@
     <w:p>
       <w:pPr>
         <w:pStyle w:val="Normal"/>
-        <w:rPr>
-          <w:b w:val="false"/>
-          <w:b w:val="false"/>
-          <w:bCs w:val="false"/>
-          <w:u w:val="none"/>
-        </w:rPr>
+        <w:rPr/>
       </w:pPr>
       <w:r>
         <w:rPr>
@@ -3523,12 +2958,7 @@
     <w:p>
       <w:pPr>
         <w:pStyle w:val="Normal"/>
-        <w:rPr>
-          <w:b w:val="false"/>
-          <w:b w:val="false"/>
-          <w:bCs w:val="false"/>
-          <w:u w:val="none"/>
-        </w:rPr>
+        <w:rPr/>
       </w:pPr>
       <w:r>
         <w:rPr>
@@ -3566,12 +2996,7 @@
     <w:p>
       <w:pPr>
         <w:pStyle w:val="Normal"/>
-        <w:rPr>
-          <w:b w:val="false"/>
-          <w:b w:val="false"/>
-          <w:bCs w:val="false"/>
-          <w:u w:val="none"/>
-        </w:rPr>
+        <w:rPr/>
       </w:pPr>
       <w:r>
         <w:rPr>
@@ -3609,12 +3034,7 @@
     <w:p>
       <w:pPr>
         <w:pStyle w:val="Normal"/>
-        <w:rPr>
-          <w:b w:val="false"/>
-          <w:b w:val="false"/>
-          <w:bCs w:val="false"/>
-          <w:u w:val="none"/>
-        </w:rPr>
+        <w:rPr/>
       </w:pPr>
       <w:r>
         <w:rPr>
@@ -3652,12 +3072,7 @@
     <w:p>
       <w:pPr>
         <w:pStyle w:val="Normal"/>
-        <w:rPr>
-          <w:b w:val="false"/>
-          <w:b w:val="false"/>
-          <w:bCs w:val="false"/>
-          <w:u w:val="none"/>
-        </w:rPr>
+        <w:rPr/>
       </w:pPr>
       <w:r>
         <w:rPr>
@@ -3695,12 +3110,7 @@
     <w:p>
       <w:pPr>
         <w:pStyle w:val="Normal"/>
-        <w:rPr>
-          <w:b w:val="false"/>
-          <w:b w:val="false"/>
-          <w:bCs w:val="false"/>
-          <w:u w:val="none"/>
-        </w:rPr>
+        <w:rPr/>
       </w:pPr>
       <w:r>
         <w:rPr>
@@ -3738,12 +3148,7 @@
     <w:p>
       <w:pPr>
         <w:pStyle w:val="Normal"/>
-        <w:rPr>
-          <w:b w:val="false"/>
-          <w:b w:val="false"/>
-          <w:bCs w:val="false"/>
-          <w:u w:val="none"/>
-        </w:rPr>
+        <w:rPr/>
       </w:pPr>
       <w:r>
         <w:rPr>
@@ -3781,12 +3186,7 @@
     <w:p>
       <w:pPr>
         <w:pStyle w:val="Normal"/>
-        <w:rPr>
-          <w:b w:val="false"/>
-          <w:b w:val="false"/>
-          <w:bCs w:val="false"/>
-          <w:u w:val="none"/>
-        </w:rPr>
+        <w:rPr/>
       </w:pPr>
       <w:r>
         <w:rPr>
@@ -3824,12 +3224,7 @@
     <w:p>
       <w:pPr>
         <w:pStyle w:val="Normal"/>
-        <w:rPr>
-          <w:b w:val="false"/>
-          <w:b w:val="false"/>
-          <w:bCs w:val="false"/>
-          <w:u w:val="none"/>
-        </w:rPr>
+        <w:rPr/>
       </w:pPr>
       <w:r>
         <w:rPr>
@@ -3867,12 +3262,7 @@
     <w:p>
       <w:pPr>
         <w:pStyle w:val="Normal"/>
-        <w:rPr>
-          <w:b w:val="false"/>
-          <w:b w:val="false"/>
-          <w:bCs w:val="false"/>
-          <w:u w:val="none"/>
-        </w:rPr>
+        <w:rPr/>
       </w:pPr>
       <w:r>
         <w:rPr>
@@ -3910,12 +3300,7 @@
     <w:p>
       <w:pPr>
         <w:pStyle w:val="Normal"/>
-        <w:rPr>
-          <w:b w:val="false"/>
-          <w:b w:val="false"/>
-          <w:bCs w:val="false"/>
-          <w:u w:val="none"/>
-        </w:rPr>
+        <w:rPr/>
       </w:pPr>
       <w:r>
         <w:rPr>
@@ -3953,12 +3338,7 @@
     <w:p>
       <w:pPr>
         <w:pStyle w:val="Normal"/>
-        <w:rPr>
-          <w:b w:val="false"/>
-          <w:b w:val="false"/>
-          <w:bCs w:val="false"/>
-          <w:u w:val="none"/>
-        </w:rPr>
+        <w:rPr/>
       </w:pPr>
       <w:r>
         <w:rPr>
@@ -3996,12 +3376,7 @@
     <w:p>
       <w:pPr>
         <w:pStyle w:val="Normal"/>
-        <w:rPr>
-          <w:b w:val="false"/>
-          <w:b w:val="false"/>
-          <w:bCs w:val="false"/>
-          <w:u w:val="none"/>
-        </w:rPr>
+        <w:rPr/>
       </w:pPr>
       <w:r>
         <w:rPr>
@@ -4027,7 +3402,7 @@
       <w:pgNumType w:fmt="decimal"/>
       <w:formProt w:val="false"/>
       <w:textDirection w:val="lrTb"/>
-      <w:docGrid w:type="default" w:linePitch="312" w:charSpace="4294961151"/>
+      <w:docGrid w:type="default" w:linePitch="312" w:charSpace="0"/>
     </w:sectPr>
   </w:body>
 </w:document>
@@ -4040,15 +3415,12 @@
       <w:rPr>
         <w:rFonts w:ascii="Liberation Serif" w:hAnsi="Liberation Serif" w:eastAsia="Noto Serif CJK SC" w:cs="FreeSans"/>
         <w:kern w:val="2"/>
-        <w:sz w:val="24"/>
         <w:szCs w:val="24"/>
         <w:lang w:val="en-IN" w:eastAsia="zh-CN" w:bidi="hi-IN"/>
       </w:rPr>
     </w:rPrDefault>
     <w:pPrDefault>
-      <w:pPr>
-        <w:widowControl/>
-      </w:pPr>
+      <w:pPr/>
     </w:pPrDefault>
   </w:docDefaults>
   <w:style w:type="paragraph" w:styleId="Normal">
@@ -4056,6 +3428,8 @@
     <w:qFormat/>
     <w:pPr>
       <w:widowControl/>
+      <w:bidi w:val="0"/>
+      <w:jc w:val="left"/>
     </w:pPr>
     <w:rPr>
       <w:rFonts w:ascii="Liberation Serif" w:hAnsi="Liberation Serif" w:eastAsia="Noto Serif CJK SC" w:cs="FreeSans"/>

</xml_diff>